<commit_message>
Changed the order of the BPF assembly slightly to accommodate switch testing
</commit_message>
<xml_diff>
--- a/T41_V012_Files_01-15-24/T41_V012_Assembly_Manuals/Source_Files/T41_BPF_Assembly_Manual_V1.00_100924.docx
+++ b/T41_V012_Files_01-15-24/T41_V012_Assembly_Manuals/Source_Files/T41_BPF_Assembly_Manual_V1.00_100924.docx
@@ -116,7 +116,7 @@
         <w:rPr/>
         <w:drawing>
           <wp:inline distT="0" distB="0" distL="0" distR="0">
-            <wp:extent cx="4691380" cy="4600575"/>
+            <wp:extent cx="3971925" cy="3895090"/>
             <wp:effectExtent l="0" t="0" r="0" b="0"/>
             <wp:docPr id="1" name="Picture 1" descr="A close-up of a circuit board&#10;&#10;Description automatically generated"/>
             <wp:cNvGraphicFramePr>
@@ -140,7 +140,7 @@
                   <pic:spPr bwMode="auto">
                     <a:xfrm>
                       <a:off x="0" y="0"/>
-                      <a:ext cx="4691380" cy="4600575"/>
+                      <a:ext cx="3971925" cy="3895090"/>
                     </a:xfrm>
                     <a:prstGeom prst="rect">
                       <a:avLst/>
@@ -350,7 +350,7 @@
     </w:p>
     <w:p>
       <w:pPr>
-        <w:pStyle w:val="Normal"/>
+        <w:pStyle w:val="ListParagraph"/>
         <w:rPr>
           <w:rFonts w:ascii="Calibri" w:hAnsi="Calibri" w:cs="Calibri"/>
           <w:sz w:val="24"/>
@@ -358,14 +358,167 @@
         </w:rPr>
       </w:pPr>
       <w:r>
-        <w:rPr>
-          <w:rFonts w:cs="Calibri" w:ascii="Calibri" w:hAnsi="Calibri"/>
-          <w:sz w:val="24"/>
-          <w:szCs w:val="24"/>
-        </w:rPr>
-      </w:r>
-      <w:r>
-        <w:br w:type="page"/>
+        <w:rPr/>
+      </w:r>
+    </w:p>
+    <w:p>
+      <w:pPr>
+        <w:pStyle w:val="ListParagraph"/>
+        <w:rPr>
+          <w:rFonts w:ascii="Calibri" w:hAnsi="Calibri" w:cs="Calibri"/>
+          <w:i/>
+          <w:i/>
+          <w:iCs/>
+          <w:sz w:val="24"/>
+          <w:szCs w:val="24"/>
+        </w:rPr>
+      </w:pPr>
+      <w:r>
+        <w:rPr/>
+      </w:r>
+    </w:p>
+    <w:p>
+      <w:pPr>
+        <w:pStyle w:val="ListParagraph"/>
+        <w:rPr>
+          <w:rFonts w:ascii="Calibri" w:hAnsi="Calibri" w:cs="Calibri"/>
+          <w:i/>
+          <w:i/>
+          <w:iCs/>
+          <w:sz w:val="24"/>
+          <w:szCs w:val="24"/>
+        </w:rPr>
+      </w:pPr>
+      <w:r>
+        <w:rPr/>
+      </w:r>
+    </w:p>
+    <w:p>
+      <w:pPr>
+        <w:pStyle w:val="ListParagraph"/>
+        <w:rPr>
+          <w:rFonts w:ascii="Calibri" w:hAnsi="Calibri" w:cs="Calibri"/>
+          <w:i/>
+          <w:i/>
+          <w:iCs/>
+          <w:sz w:val="24"/>
+          <w:szCs w:val="24"/>
+        </w:rPr>
+      </w:pPr>
+      <w:r>
+        <w:rPr/>
+      </w:r>
+    </w:p>
+    <w:p>
+      <w:pPr>
+        <w:pStyle w:val="ListParagraph"/>
+        <w:rPr>
+          <w:rFonts w:ascii="Calibri" w:hAnsi="Calibri" w:cs="Calibri"/>
+          <w:i/>
+          <w:i/>
+          <w:iCs/>
+          <w:sz w:val="24"/>
+          <w:szCs w:val="24"/>
+        </w:rPr>
+      </w:pPr>
+      <w:r>
+        <w:rPr/>
+      </w:r>
+    </w:p>
+    <w:p>
+      <w:pPr>
+        <w:pStyle w:val="ListParagraph"/>
+        <w:rPr>
+          <w:rFonts w:ascii="Calibri" w:hAnsi="Calibri" w:cs="Calibri"/>
+          <w:i/>
+          <w:i/>
+          <w:iCs/>
+          <w:sz w:val="24"/>
+          <w:szCs w:val="24"/>
+        </w:rPr>
+      </w:pPr>
+      <w:r>
+        <w:rPr/>
+      </w:r>
+    </w:p>
+    <w:p>
+      <w:pPr>
+        <w:pStyle w:val="ListParagraph"/>
+        <w:rPr>
+          <w:rFonts w:ascii="Calibri" w:hAnsi="Calibri" w:cs="Calibri"/>
+          <w:i/>
+          <w:i/>
+          <w:iCs/>
+          <w:sz w:val="24"/>
+          <w:szCs w:val="24"/>
+        </w:rPr>
+      </w:pPr>
+      <w:r>
+        <w:rPr/>
+      </w:r>
+    </w:p>
+    <w:p>
+      <w:pPr>
+        <w:pStyle w:val="ListParagraph"/>
+        <w:rPr>
+          <w:rFonts w:ascii="Calibri" w:hAnsi="Calibri" w:cs="Calibri"/>
+          <w:i/>
+          <w:i/>
+          <w:iCs/>
+          <w:sz w:val="24"/>
+          <w:szCs w:val="24"/>
+        </w:rPr>
+      </w:pPr>
+      <w:r>
+        <w:rPr/>
+      </w:r>
+    </w:p>
+    <w:p>
+      <w:pPr>
+        <w:pStyle w:val="ListParagraph"/>
+        <w:rPr>
+          <w:rFonts w:ascii="Calibri" w:hAnsi="Calibri" w:cs="Calibri"/>
+          <w:i/>
+          <w:i/>
+          <w:iCs/>
+          <w:sz w:val="24"/>
+          <w:szCs w:val="24"/>
+        </w:rPr>
+      </w:pPr>
+      <w:r>
+        <w:rPr/>
+      </w:r>
+    </w:p>
+    <w:p>
+      <w:pPr>
+        <w:pStyle w:val="ListParagraph"/>
+        <w:rPr>
+          <w:rFonts w:ascii="Calibri" w:hAnsi="Calibri" w:cs="Calibri"/>
+          <w:i/>
+          <w:i/>
+          <w:iCs/>
+          <w:sz w:val="24"/>
+          <w:szCs w:val="24"/>
+        </w:rPr>
+      </w:pPr>
+      <w:r>
+        <w:rPr/>
+      </w:r>
+    </w:p>
+    <w:p>
+      <w:pPr>
+        <w:pStyle w:val="ListParagraph"/>
+        <w:rPr>
+          <w:rFonts w:ascii="Calibri" w:hAnsi="Calibri" w:cs="Calibri"/>
+          <w:i/>
+          <w:i/>
+          <w:iCs/>
+          <w:sz w:val="24"/>
+          <w:szCs w:val="24"/>
+        </w:rPr>
+      </w:pPr>
+      <w:r>
+        <w:rPr/>
       </w:r>
     </w:p>
     <w:p>
@@ -994,7 +1147,9 @@
           <w:ilvl w:val="0"/>
           <w:numId w:val="2"/>
         </w:numPr>
-        <w:rPr/>
+        <w:rPr>
+          <w:u w:val="single"/>
+        </w:rPr>
       </w:pPr>
       <w:r>
         <w:rPr>
@@ -1003,78 +1158,857 @@
           <w:bCs/>
           <w:sz w:val="24"/>
           <w:szCs w:val="24"/>
-        </w:rPr>
-        <w:t>Capacitors (top) and the Processing Known as Stacking.</w:t>
-      </w:r>
-    </w:p>
-    <w:p>
-      <w:pPr>
-        <w:pStyle w:val="ListParagraph"/>
-        <w:rPr/>
-      </w:pPr>
-      <w:r>
-        <w:rPr>
-          <w:rFonts w:cs="Calibri" w:ascii="Calibri" w:hAnsi="Calibri"/>
-          <w:sz w:val="24"/>
-          <w:szCs w:val="24"/>
-        </w:rPr>
-        <w:t>Place top-side capacitors.  There are 119 SMD capacitors to place if you elected to build the entire BPF.</w:t>
-      </w:r>
-    </w:p>
-    <w:p>
-      <w:pPr>
-        <w:pStyle w:val="ListParagraph"/>
-        <w:spacing w:lineRule="auto" w:line="276"/>
-        <w:rPr/>
-      </w:pPr>
-      <w:r>
-        <w:rPr>
+          <w:u w:val="single"/>
+        </w:rPr>
+        <w:t xml:space="preserve">Decoupling </w:t>
+      </w:r>
+      <w:r>
+        <w:rPr>
+          <w:rFonts w:cs="Calibri" w:ascii="Calibri" w:hAnsi="Calibri"/>
           <w:b/>
           <w:bCs/>
-        </w:rPr>
-        <w:t xml:space="preserve">Note 1: </w:t>
-      </w:r>
-      <w:r>
-        <w:rPr/>
-        <w:t>The values selected for the capacitors used on the filter board are fairly precise values. Using other (close) values will cause the filter’s performance to degrade somewhat. This often causes a problem because manufacturers don’t produce that exact value. For example, consider C93, which is found in the 160M leg of the filter. Its value is 580pF, which is a value most companies do not produce.</w:t>
-      </w:r>
-    </w:p>
-    <w:p>
-      <w:pPr>
-        <w:pStyle w:val="ListParagraph"/>
-        <w:spacing w:lineRule="auto" w:line="276"/>
-        <w:rPr/>
-      </w:pPr>
-      <w:r>
-        <w:rPr/>
-        <w:t>Now look at the BOM for the BPF board. You will not find an entry for C93. However, you will find entries for C93a (330pF) and C93b (250pF). Because capacitance for capacitors wired in parallel is additive, the value for the stacked pair is equal to the sum of their individual values. Connecting these two capacitors in parallel yields the desired value of 580pF. Creating this value is done by a process call “</w:t>
-      </w:r>
-      <w:r>
-        <w:rPr>
+          <w:sz w:val="24"/>
+          <w:szCs w:val="24"/>
+          <w:u w:val="single"/>
+        </w:rPr>
+        <w:t xml:space="preserve">Capacitors (top). </w:t>
+      </w:r>
+    </w:p>
+    <w:p>
+      <w:pPr>
+        <w:pStyle w:val="ListParagraph"/>
+        <w:rPr/>
+      </w:pPr>
+      <w:r>
+        <w:rPr>
+          <w:rFonts w:cs="Calibri" w:ascii="Calibri" w:hAnsi="Calibri"/>
+          <w:b w:val="false"/>
+          <w:bCs w:val="false"/>
+          <w:sz w:val="24"/>
+          <w:szCs w:val="24"/>
+        </w:rPr>
+        <w:t xml:space="preserve">Place top-side </w:t>
+      </w:r>
+      <w:r>
+        <w:rPr>
+          <w:rFonts w:cs="Calibri" w:ascii="Calibri" w:hAnsi="Calibri"/>
+          <w:b w:val="false"/>
+          <w:bCs w:val="false"/>
+          <w:sz w:val="24"/>
+          <w:szCs w:val="24"/>
+        </w:rPr>
+        <w:t xml:space="preserve">decoupling (0.1 uF) </w:t>
+      </w:r>
+      <w:r>
+        <w:rPr>
+          <w:rFonts w:cs="Calibri" w:ascii="Calibri" w:hAnsi="Calibri"/>
+          <w:b w:val="false"/>
+          <w:bCs w:val="false"/>
+          <w:sz w:val="24"/>
+          <w:szCs w:val="24"/>
+        </w:rPr>
+        <w:t xml:space="preserve">capacitors. </w:t>
+      </w:r>
+      <w:r>
+        <w:rPr>
+          <w:rFonts w:cs="Calibri" w:ascii="Calibri" w:hAnsi="Calibri"/>
+          <w:b w:val="false"/>
+          <w:bCs w:val="false"/>
+          <w:sz w:val="24"/>
+          <w:szCs w:val="24"/>
+        </w:rPr>
+        <w:t>It is helpful to test the switches (step 5) before placing the filter capacitors, so hold off on placing these for now.</w:t>
+      </w:r>
+      <w:r>
+        <w:rPr>
+          <w:rFonts w:cs="Calibri" w:ascii="Calibri" w:hAnsi="Calibri"/>
           <w:b/>
           <w:bCs/>
-        </w:rPr>
-        <w:t>stacking</w:t>
-      </w:r>
-      <w:r>
-        <w:rPr/>
-        <w:t>”, where one capacitor is mounted on the board in the normal fashion and the second capacitor is “stacked” on top of the first and soldered to the capacitor on the bottom. In Figure 4, the two stacked caps are soldered into position C93:</w:t>
+          <w:sz w:val="24"/>
+          <w:szCs w:val="24"/>
+        </w:rPr>
+        <w:t xml:space="preserve"> </w:t>
+      </w:r>
+      <w:r>
+        <w:rPr>
+          <w:rFonts w:cs="Calibri" w:ascii="Calibri" w:hAnsi="Calibri"/>
+          <w:b w:val="false"/>
+          <w:bCs w:val="false"/>
+          <w:sz w:val="24"/>
+          <w:szCs w:val="24"/>
+        </w:rPr>
+        <w:t>Three 0.1uF capacitors are connected to each RF switch, and C41 (by the solder jumps) should also be placed now.</w:t>
       </w:r>
     </w:p>
     <w:p>
       <w:pPr>
         <w:pStyle w:val="ListParagraph"/>
         <w:ind w:left="1440" w:hanging="720"/>
-        <w:jc w:val="center"/>
-        <w:rPr/>
-      </w:pPr>
-      <w:r>
-        <w:rPr/>
+        <w:rPr>
+          <w:rFonts w:ascii="Calibri" w:hAnsi="Calibri" w:cs="Calibri"/>
+          <w:b/>
+          <w:b/>
+          <w:bCs/>
+          <w:sz w:val="24"/>
+          <w:szCs w:val="24"/>
+        </w:rPr>
+      </w:pPr>
+      <w:r>
+        <w:rPr/>
+      </w:r>
+    </w:p>
+    <w:p>
+      <w:pPr>
+        <w:pStyle w:val="ListParagraph"/>
+        <w:ind w:left="1440" w:hanging="720"/>
+        <w:rPr/>
+      </w:pPr>
+      <w:r>
+        <w:rPr>
+          <w:rFonts w:cs="Calibri" w:ascii="Calibri" w:hAnsi="Calibri"/>
+          <w:b/>
+          <w:bCs/>
+          <w:sz w:val="24"/>
+          <w:szCs w:val="24"/>
+        </w:rPr>
+        <w:t>The Bottom.</w:t>
+      </w:r>
+    </w:p>
+    <w:p>
+      <w:pPr>
+        <w:pStyle w:val="ListParagraph"/>
+        <w:rPr/>
+      </w:pPr>
+      <w:r>
+        <w:rPr>
+          <w:rFonts w:cs="Calibri" w:ascii="Calibri" w:hAnsi="Calibri"/>
+          <w:b w:val="false"/>
+          <w:bCs w:val="false"/>
+          <w:sz w:val="24"/>
+          <w:szCs w:val="24"/>
+        </w:rPr>
+        <w:t>Place parts on the bottom of the board.  Turn J3 so that the wires enter the connector from the top.  TP15 can be placed on either side of the board… your choice.</w:t>
+      </w:r>
+    </w:p>
+    <w:p>
+      <w:pPr>
+        <w:pStyle w:val="ListParagraph"/>
+        <w:rPr>
+          <w:rFonts w:ascii="Calibri" w:hAnsi="Calibri" w:cs="Calibri"/>
+          <w:b/>
+          <w:b/>
+          <w:bCs/>
+          <w:sz w:val="24"/>
+          <w:szCs w:val="24"/>
+        </w:rPr>
+      </w:pPr>
+      <w:r>
+        <w:rPr/>
+      </w:r>
+    </w:p>
+    <w:p>
+      <w:pPr>
+        <w:pStyle w:val="ListParagraph"/>
+        <w:numPr>
+          <w:ilvl w:val="0"/>
+          <w:numId w:val="2"/>
+        </w:numPr>
+        <w:rPr>
+          <w:u w:val="single"/>
+        </w:rPr>
+      </w:pPr>
+      <w:r>
+        <w:rPr>
+          <w:rFonts w:cs="Calibri" w:ascii="Calibri" w:hAnsi="Calibri"/>
+          <w:b/>
+          <w:bCs/>
+          <w:sz w:val="24"/>
+          <w:szCs w:val="24"/>
+          <w:u w:val="single"/>
+        </w:rPr>
+        <w:t>SMA connectors (top).</w:t>
+      </w:r>
+    </w:p>
+    <w:p>
+      <w:pPr>
+        <w:pStyle w:val="ListParagraph"/>
+        <w:numPr>
+          <w:ilvl w:val="0"/>
+          <w:numId w:val="0"/>
+        </w:numPr>
+        <w:ind w:hanging="0"/>
+        <w:rPr/>
+      </w:pPr>
+      <w:r>
+        <w:rPr/>
+      </w:r>
+    </w:p>
+    <w:p>
+      <w:pPr>
+        <w:pStyle w:val="ListParagraph"/>
+        <w:numPr>
+          <w:ilvl w:val="0"/>
+          <w:numId w:val="0"/>
+        </w:numPr>
+        <w:ind w:left="720" w:hanging="0"/>
+        <w:rPr>
+          <w:b w:val="false"/>
+          <w:b w:val="false"/>
+          <w:bCs w:val="false"/>
+        </w:rPr>
+      </w:pPr>
+      <w:r>
+        <w:rPr>
+          <w:rFonts w:cs="Calibri" w:ascii="Calibri" w:hAnsi="Calibri"/>
+          <w:b w:val="false"/>
+          <w:bCs w:val="false"/>
+          <w:sz w:val="24"/>
+          <w:szCs w:val="24"/>
+        </w:rPr>
+        <w:t>Mount two SMA RF connectors on the top (or bottom if you prefer) of the PCB and solder them into place. If you are using the BPF with a V12 radio, populate connectors J1 and J2 and solder shut the jumpers JP10 and JP11. If you are using the BPF with a V11 radio, instead populate the J5 and J6 SMA connectors. You don’t need to populate both sets of connectors.</w:t>
+      </w:r>
+    </w:p>
+    <w:p>
+      <w:pPr>
+        <w:pStyle w:val="ListParagraph"/>
+        <w:rPr>
+          <w:b w:val="false"/>
+          <w:b w:val="false"/>
+          <w:bCs w:val="false"/>
+        </w:rPr>
+      </w:pPr>
+      <w:r>
+        <w:rPr/>
+      </w:r>
+    </w:p>
+    <w:p>
+      <w:pPr>
+        <w:pStyle w:val="ListParagraph"/>
+        <w:numPr>
+          <w:ilvl w:val="0"/>
+          <w:numId w:val="2"/>
+        </w:numPr>
+        <w:rPr>
+          <w:u w:val="single"/>
+        </w:rPr>
+      </w:pPr>
+      <w:r>
+        <w:rPr>
+          <w:rFonts w:cs="Calibri" w:ascii="Calibri" w:hAnsi="Calibri"/>
+          <w:b/>
+          <w:bCs/>
+          <w:sz w:val="24"/>
+          <w:szCs w:val="24"/>
+          <w:u w:val="single"/>
+        </w:rPr>
+        <w:t>Stop and test!</w:t>
+      </w:r>
+    </w:p>
+    <w:p>
+      <w:pPr>
+        <w:pStyle w:val="ListParagraph"/>
+        <w:rPr/>
+      </w:pPr>
+      <w:r>
+        <w:rPr/>
+      </w:r>
+    </w:p>
+    <w:p>
+      <w:pPr>
+        <w:pStyle w:val="ListParagraph"/>
+        <w:rPr>
+          <w:b w:val="false"/>
+          <w:b w:val="false"/>
+          <w:bCs w:val="false"/>
+        </w:rPr>
+      </w:pPr>
+      <w:r>
+        <w:rPr>
+          <w:b w:val="false"/>
+          <w:bCs w:val="false"/>
+        </w:rPr>
+        <w:t>This is a good point to stop assembling and test whether board control is working. We will test whether we can connect to the board via I2C and whether the RF switches are working correctly. This test setup requires the T41 main board to be populated and working, or you can use a spare microcontroller if you feel up to the challenge. The sketch we will use can be found on GitHub at this address:</w:t>
+      </w:r>
+    </w:p>
+    <w:p>
+      <w:pPr>
+        <w:pStyle w:val="ListParagraph"/>
+        <w:rPr/>
+      </w:pPr>
+      <w:hyperlink r:id="rId9">
+        <w:r>
+          <w:rPr>
+            <w:rStyle w:val="InternetLink"/>
+            <w:rFonts w:cs="Calibri" w:ascii="Calibri" w:hAnsi="Calibri"/>
+            <w:b w:val="false"/>
+            <w:bCs w:val="false"/>
+            <w:sz w:val="24"/>
+            <w:szCs w:val="24"/>
+          </w:rPr>
+          <w:t>https://github.com/DRWJSCHMIDT/T41/blob/main/T41_V012_Files_01-15-24/T41_V012_Software/T41_V12_Software_For_Board_Testing/V12_BPF_Board_Test/BPFTest/BPFTest.ino</w:t>
+        </w:r>
+      </w:hyperlink>
+    </w:p>
+    <w:p>
+      <w:pPr>
+        <w:pStyle w:val="ListParagraph"/>
+        <w:rPr>
+          <w:b w:val="false"/>
+          <w:b w:val="false"/>
+          <w:bCs w:val="false"/>
+        </w:rPr>
+      </w:pPr>
+      <w:r>
+        <w:rPr>
+          <w:b w:val="false"/>
+          <w:bCs w:val="false"/>
+        </w:rPr>
+      </w:r>
+    </w:p>
+    <w:p>
+      <w:pPr>
+        <w:pStyle w:val="ListParagraph"/>
+        <w:rPr>
+          <w:b w:val="false"/>
+          <w:b w:val="false"/>
+          <w:bCs w:val="false"/>
+        </w:rPr>
+      </w:pPr>
+      <w:r>
+        <w:rPr>
+          <w:b w:val="false"/>
+          <w:bCs w:val="false"/>
+        </w:rPr>
+        <w:t>Connect the T41 main board’s BANDS connector to the BPF board, load this sketch onto the Teensy, monitor the serial port, and power up the BPF board. If the I2C connection to the BPF board is working you should see the following menu in the serial monitor terminal:</w:t>
+      </w:r>
+    </w:p>
+    <w:p>
+      <w:pPr>
+        <w:pStyle w:val="ListParagraph"/>
+        <w:rPr>
+          <w:b w:val="false"/>
+          <w:b w:val="false"/>
+          <w:bCs w:val="false"/>
+        </w:rPr>
+      </w:pPr>
+      <w:r>
+        <w:rPr>
+          <w:b w:val="false"/>
+          <w:bCs w:val="false"/>
+        </w:rPr>
+      </w:r>
+    </w:p>
+    <w:p>
+      <w:pPr>
+        <w:pStyle w:val="ListParagraph"/>
+        <w:ind w:left="1440" w:hanging="0"/>
+        <w:rPr>
+          <w:rFonts w:ascii="FreeMono" w:hAnsi="FreeMono"/>
+          <w:b w:val="false"/>
+          <w:b w:val="false"/>
+          <w:bCs w:val="false"/>
+        </w:rPr>
+      </w:pPr>
+      <w:r>
+        <w:rPr>
+          <w:rFonts w:ascii="FreeMono" w:hAnsi="FreeMono"/>
+          <w:b w:val="false"/>
+          <w:bCs w:val="false"/>
+        </w:rPr>
+        <w:t>Current state:</w:t>
+      </w:r>
+    </w:p>
+    <w:p>
+      <w:pPr>
+        <w:pStyle w:val="ListParagraph"/>
+        <w:ind w:left="1440" w:hanging="0"/>
+        <w:rPr>
+          <w:rFonts w:ascii="FreeMono" w:hAnsi="FreeMono"/>
+          <w:b w:val="false"/>
+          <w:b w:val="false"/>
+          <w:bCs w:val="false"/>
+        </w:rPr>
+      </w:pPr>
+      <w:r>
+        <w:rPr>
+          <w:rFonts w:ascii="FreeMono" w:hAnsi="FreeMono"/>
+          <w:b w:val="false"/>
+          <w:bCs w:val="false"/>
+        </w:rPr>
+        <w:t>BPF Band: BYPASS [0b1000]</w:t>
+      </w:r>
+    </w:p>
+    <w:p>
+      <w:pPr>
+        <w:pStyle w:val="ListParagraph"/>
+        <w:ind w:left="1440" w:hanging="0"/>
+        <w:rPr>
+          <w:rFonts w:ascii="FreeMono" w:hAnsi="FreeMono"/>
+          <w:b w:val="false"/>
+          <w:b w:val="false"/>
+          <w:bCs w:val="false"/>
+        </w:rPr>
+      </w:pPr>
+      <w:r>
+        <w:rPr>
+          <w:rFonts w:ascii="FreeMono" w:hAnsi="FreeMono"/>
+          <w:b w:val="false"/>
+          <w:bCs w:val="false"/>
+        </w:rPr>
+      </w:r>
+    </w:p>
+    <w:p>
+      <w:pPr>
+        <w:pStyle w:val="ListParagraph"/>
+        <w:ind w:left="1440" w:hanging="0"/>
+        <w:rPr>
+          <w:rFonts w:ascii="FreeMono" w:hAnsi="FreeMono"/>
+          <w:b w:val="false"/>
+          <w:b w:val="false"/>
+          <w:bCs w:val="false"/>
+        </w:rPr>
+      </w:pPr>
+      <w:r>
+        <w:rPr>
+          <w:rFonts w:ascii="FreeMono" w:hAnsi="FreeMono"/>
+          <w:b w:val="false"/>
+          <w:bCs w:val="false"/>
+        </w:rPr>
+        <w:t>Select option and hit enter:</w:t>
+      </w:r>
+    </w:p>
+    <w:p>
+      <w:pPr>
+        <w:pStyle w:val="ListParagraph"/>
+        <w:ind w:left="1440" w:hanging="0"/>
+        <w:rPr>
+          <w:rFonts w:ascii="FreeMono" w:hAnsi="FreeMono"/>
+          <w:b w:val="false"/>
+          <w:b w:val="false"/>
+          <w:bCs w:val="false"/>
+        </w:rPr>
+      </w:pPr>
+      <w:r>
+        <w:rPr>
+          <w:rFonts w:ascii="FreeMono" w:hAnsi="FreeMono"/>
+          <w:b w:val="false"/>
+          <w:bCs w:val="false"/>
+        </w:rPr>
+        <w:t>N   - Select BYPASS</w:t>
+      </w:r>
+    </w:p>
+    <w:p>
+      <w:pPr>
+        <w:pStyle w:val="ListParagraph"/>
+        <w:ind w:left="1440" w:hanging="0"/>
+        <w:rPr>
+          <w:rFonts w:ascii="FreeMono" w:hAnsi="FreeMono"/>
+          <w:b w:val="false"/>
+          <w:b w:val="false"/>
+          <w:bCs w:val="false"/>
+        </w:rPr>
+      </w:pPr>
+      <w:r>
+        <w:rPr>
+          <w:rFonts w:ascii="FreeMono" w:hAnsi="FreeMono"/>
+          <w:b w:val="false"/>
+          <w:bCs w:val="false"/>
+        </w:rPr>
+        <w:t>6   - Select 6M band</w:t>
+      </w:r>
+    </w:p>
+    <w:p>
+      <w:pPr>
+        <w:pStyle w:val="ListParagraph"/>
+        <w:ind w:left="1440" w:hanging="0"/>
+        <w:rPr>
+          <w:rFonts w:ascii="FreeMono" w:hAnsi="FreeMono"/>
+          <w:b w:val="false"/>
+          <w:b w:val="false"/>
+          <w:bCs w:val="false"/>
+        </w:rPr>
+      </w:pPr>
+      <w:r>
+        <w:rPr>
+          <w:rFonts w:ascii="FreeMono" w:hAnsi="FreeMono"/>
+          <w:b w:val="false"/>
+          <w:bCs w:val="false"/>
+        </w:rPr>
+        <w:t>10  - Select 10M band</w:t>
+      </w:r>
+    </w:p>
+    <w:p>
+      <w:pPr>
+        <w:pStyle w:val="ListParagraph"/>
+        <w:ind w:left="1440" w:hanging="0"/>
+        <w:rPr>
+          <w:rFonts w:ascii="FreeMono" w:hAnsi="FreeMono"/>
+          <w:b w:val="false"/>
+          <w:b w:val="false"/>
+          <w:bCs w:val="false"/>
+        </w:rPr>
+      </w:pPr>
+      <w:r>
+        <w:rPr>
+          <w:rFonts w:ascii="FreeMono" w:hAnsi="FreeMono"/>
+          <w:b w:val="false"/>
+          <w:bCs w:val="false"/>
+        </w:rPr>
+        <w:t>12  - Select 12M band</w:t>
+      </w:r>
+    </w:p>
+    <w:p>
+      <w:pPr>
+        <w:pStyle w:val="ListParagraph"/>
+        <w:ind w:left="1440" w:hanging="0"/>
+        <w:rPr>
+          <w:rFonts w:ascii="FreeMono" w:hAnsi="FreeMono"/>
+          <w:b w:val="false"/>
+          <w:b w:val="false"/>
+          <w:bCs w:val="false"/>
+        </w:rPr>
+      </w:pPr>
+      <w:r>
+        <w:rPr>
+          <w:rFonts w:ascii="FreeMono" w:hAnsi="FreeMono"/>
+          <w:b w:val="false"/>
+          <w:bCs w:val="false"/>
+        </w:rPr>
+        <w:t>15  - Select 15M band</w:t>
+      </w:r>
+    </w:p>
+    <w:p>
+      <w:pPr>
+        <w:pStyle w:val="ListParagraph"/>
+        <w:ind w:left="1440" w:hanging="0"/>
+        <w:rPr>
+          <w:rFonts w:ascii="FreeMono" w:hAnsi="FreeMono"/>
+          <w:b w:val="false"/>
+          <w:b w:val="false"/>
+          <w:bCs w:val="false"/>
+        </w:rPr>
+      </w:pPr>
+      <w:r>
+        <w:rPr>
+          <w:rFonts w:ascii="FreeMono" w:hAnsi="FreeMono"/>
+          <w:b w:val="false"/>
+          <w:bCs w:val="false"/>
+        </w:rPr>
+        <w:t>17  - Select 17M band</w:t>
+      </w:r>
+    </w:p>
+    <w:p>
+      <w:pPr>
+        <w:pStyle w:val="ListParagraph"/>
+        <w:ind w:left="1440" w:hanging="0"/>
+        <w:rPr>
+          <w:rFonts w:ascii="FreeMono" w:hAnsi="FreeMono"/>
+          <w:b w:val="false"/>
+          <w:b w:val="false"/>
+          <w:bCs w:val="false"/>
+        </w:rPr>
+      </w:pPr>
+      <w:r>
+        <w:rPr>
+          <w:rFonts w:ascii="FreeMono" w:hAnsi="FreeMono"/>
+          <w:b w:val="false"/>
+          <w:bCs w:val="false"/>
+        </w:rPr>
+        <w:t>20  - Select 20M band</w:t>
+      </w:r>
+    </w:p>
+    <w:p>
+      <w:pPr>
+        <w:pStyle w:val="ListParagraph"/>
+        <w:ind w:left="1440" w:hanging="0"/>
+        <w:rPr>
+          <w:rFonts w:ascii="FreeMono" w:hAnsi="FreeMono"/>
+          <w:b w:val="false"/>
+          <w:b w:val="false"/>
+          <w:bCs w:val="false"/>
+        </w:rPr>
+      </w:pPr>
+      <w:r>
+        <w:rPr>
+          <w:rFonts w:ascii="FreeMono" w:hAnsi="FreeMono"/>
+          <w:b w:val="false"/>
+          <w:bCs w:val="false"/>
+        </w:rPr>
+        <w:t>30  - Select 30M band</w:t>
+      </w:r>
+    </w:p>
+    <w:p>
+      <w:pPr>
+        <w:pStyle w:val="ListParagraph"/>
+        <w:ind w:left="1440" w:hanging="0"/>
+        <w:rPr>
+          <w:rFonts w:ascii="FreeMono" w:hAnsi="FreeMono"/>
+          <w:b w:val="false"/>
+          <w:b w:val="false"/>
+          <w:bCs w:val="false"/>
+        </w:rPr>
+      </w:pPr>
+      <w:r>
+        <w:rPr>
+          <w:rFonts w:ascii="FreeMono" w:hAnsi="FreeMono"/>
+          <w:b w:val="false"/>
+          <w:bCs w:val="false"/>
+        </w:rPr>
+        <w:t>40  - Select 40M band</w:t>
+      </w:r>
+    </w:p>
+    <w:p>
+      <w:pPr>
+        <w:pStyle w:val="ListParagraph"/>
+        <w:ind w:left="1440" w:hanging="0"/>
+        <w:rPr>
+          <w:rFonts w:ascii="FreeMono" w:hAnsi="FreeMono"/>
+          <w:b w:val="false"/>
+          <w:b w:val="false"/>
+          <w:bCs w:val="false"/>
+        </w:rPr>
+      </w:pPr>
+      <w:r>
+        <w:rPr>
+          <w:rFonts w:ascii="FreeMono" w:hAnsi="FreeMono"/>
+          <w:b w:val="false"/>
+          <w:bCs w:val="false"/>
+        </w:rPr>
+        <w:t>60  - Select 60M band</w:t>
+      </w:r>
+    </w:p>
+    <w:p>
+      <w:pPr>
+        <w:pStyle w:val="ListParagraph"/>
+        <w:ind w:left="1440" w:hanging="0"/>
+        <w:rPr>
+          <w:rFonts w:ascii="FreeMono" w:hAnsi="FreeMono"/>
+          <w:b w:val="false"/>
+          <w:b w:val="false"/>
+          <w:bCs w:val="false"/>
+        </w:rPr>
+      </w:pPr>
+      <w:r>
+        <w:rPr>
+          <w:rFonts w:ascii="FreeMono" w:hAnsi="FreeMono"/>
+          <w:b w:val="false"/>
+          <w:bCs w:val="false"/>
+        </w:rPr>
+        <w:t>80  - Select 80M band</w:t>
+      </w:r>
+    </w:p>
+    <w:p>
+      <w:pPr>
+        <w:pStyle w:val="ListParagraph"/>
+        <w:ind w:left="1440" w:hanging="0"/>
+        <w:rPr>
+          <w:rFonts w:ascii="FreeMono" w:hAnsi="FreeMono"/>
+          <w:b w:val="false"/>
+          <w:b w:val="false"/>
+          <w:bCs w:val="false"/>
+        </w:rPr>
+      </w:pPr>
+      <w:r>
+        <w:rPr>
+          <w:rFonts w:ascii="FreeMono" w:hAnsi="FreeMono"/>
+          <w:b w:val="false"/>
+          <w:bCs w:val="false"/>
+        </w:rPr>
+        <w:t>160 - Select 160M band</w:t>
+      </w:r>
+    </w:p>
+    <w:p>
+      <w:pPr>
+        <w:pStyle w:val="ListParagraph"/>
+        <w:rPr>
+          <w:b w:val="false"/>
+          <w:b w:val="false"/>
+          <w:bCs w:val="false"/>
+        </w:rPr>
+      </w:pPr>
+      <w:r>
+        <w:rPr>
+          <w:b w:val="false"/>
+          <w:bCs w:val="false"/>
+        </w:rPr>
+      </w:r>
+    </w:p>
+    <w:p>
+      <w:pPr>
+        <w:pStyle w:val="ListParagraph"/>
+        <w:rPr>
+          <w:b w:val="false"/>
+          <w:b w:val="false"/>
+          <w:bCs w:val="false"/>
+        </w:rPr>
+      </w:pPr>
+      <w:r>
+        <w:rPr>
+          <w:b w:val="false"/>
+          <w:bCs w:val="false"/>
+        </w:rPr>
+        <w:t>This means that the Teensy is able to connect to the BPF board and is ready to receive commands to control the band. If the Teensy is unable to connect to the BPF board, you will see the following message instead on the serial monitor:</w:t>
+      </w:r>
+    </w:p>
+    <w:p>
+      <w:pPr>
+        <w:pStyle w:val="ListParagraph"/>
+        <w:rPr>
+          <w:b w:val="false"/>
+          <w:b w:val="false"/>
+          <w:bCs w:val="false"/>
+        </w:rPr>
+      </w:pPr>
+      <w:r>
+        <w:rPr>
+          <w:b w:val="false"/>
+          <w:bCs w:val="false"/>
+        </w:rPr>
+      </w:r>
+    </w:p>
+    <w:p>
+      <w:pPr>
+        <w:pStyle w:val="ListParagraph"/>
+        <w:ind w:left="1440" w:hanging="0"/>
+        <w:rPr>
+          <w:rFonts w:ascii="FreeMono" w:hAnsi="FreeMono"/>
+          <w:b w:val="false"/>
+          <w:b w:val="false"/>
+          <w:bCs w:val="false"/>
+        </w:rPr>
+      </w:pPr>
+      <w:r>
+        <w:rPr>
+          <w:rFonts w:ascii="FreeMono" w:hAnsi="FreeMono"/>
+          <w:b w:val="false"/>
+          <w:bCs w:val="false"/>
+        </w:rPr>
+        <w:t>BPF MCP23017 not found at 0x24</w:t>
+      </w:r>
+    </w:p>
+    <w:p>
+      <w:pPr>
+        <w:pStyle w:val="ListParagraph"/>
+        <w:rPr>
+          <w:b w:val="false"/>
+          <w:b w:val="false"/>
+          <w:bCs w:val="false"/>
+        </w:rPr>
+      </w:pPr>
+      <w:r>
+        <w:rPr>
+          <w:b w:val="false"/>
+          <w:bCs w:val="false"/>
+        </w:rPr>
+      </w:r>
+    </w:p>
+    <w:p>
+      <w:pPr>
+        <w:pStyle w:val="ListParagraph"/>
+        <w:rPr>
+          <w:b w:val="false"/>
+          <w:b w:val="false"/>
+          <w:bCs w:val="false"/>
+        </w:rPr>
+      </w:pPr>
+      <w:r>
+        <w:rPr>
+          <w:b w:val="false"/>
+          <w:bCs w:val="false"/>
+        </w:rPr>
+        <w:t>Check whether you have soldered the A2 address selection jumper closed, whether the board is powered, and whether the cable between the Teensy’s BANDS connector and the BPF board is working. If you still can’t connect then there is most likely a solder bridge on U35 – check it carefully under a microscope.</w:t>
+      </w:r>
+    </w:p>
+    <w:p>
+      <w:pPr>
+        <w:pStyle w:val="ListParagraph"/>
+        <w:rPr>
+          <w:b w:val="false"/>
+          <w:b w:val="false"/>
+          <w:bCs w:val="false"/>
+        </w:rPr>
+      </w:pPr>
+      <w:r>
+        <w:rPr>
+          <w:b w:val="false"/>
+          <w:bCs w:val="false"/>
+        </w:rPr>
+      </w:r>
+    </w:p>
+    <w:p>
+      <w:pPr>
+        <w:pStyle w:val="ListParagraph"/>
+        <w:rPr>
+          <w:b w:val="false"/>
+          <w:b w:val="false"/>
+          <w:bCs w:val="false"/>
+        </w:rPr>
+      </w:pPr>
+      <w:r>
+        <w:rPr>
+          <w:b w:val="false"/>
+          <w:bCs w:val="false"/>
+        </w:rPr>
+        <w:t xml:space="preserve">Next we will use a NanoVNA to measure the passband between the input/output SMA connectors and the inputs/outputs of the filters. Set up the NanoVNA with coax cables on both ports. On the receive port, add an SMA connector to which you have soldered two short lengths of wire, </w:t>
+      </w:r>
+      <w:r>
+        <w:rPr>
+          <w:b w:val="false"/>
+          <w:bCs w:val="false"/>
+        </w:rPr>
+        <w:t>one to the center conductor and another to one of the ground legs</w:t>
+      </w:r>
+      <w:r>
+        <w:rPr>
+          <w:b w:val="false"/>
+          <w:bCs w:val="false"/>
+        </w:rPr>
+        <w:t xml:space="preserve"> as shown in this picture.</w:t>
+      </w:r>
+    </w:p>
+    <w:p>
+      <w:pPr>
+        <w:pStyle w:val="ListParagraph"/>
+        <w:rPr>
+          <w:b w:val="false"/>
+          <w:b w:val="false"/>
+          <w:bCs w:val="false"/>
+        </w:rPr>
+      </w:pPr>
+      <w:r>
+        <w:rPr>
+          <w:b w:val="false"/>
+          <w:bCs w:val="false"/>
+        </w:rPr>
+      </w:r>
+    </w:p>
+    <w:p>
+      <w:pPr>
+        <w:pStyle w:val="ListParagraph"/>
+        <w:rPr>
+          <w:b w:val="false"/>
+          <w:b w:val="false"/>
+          <w:bCs w:val="false"/>
+        </w:rPr>
+      </w:pPr>
+      <w:r>
+        <w:rPr>
+          <w:b w:val="false"/>
+          <w:bCs w:val="false"/>
+        </w:rPr>
         <w:drawing>
-          <wp:inline distT="0" distB="0" distL="0" distR="0">
-            <wp:extent cx="1790700" cy="1356995"/>
+          <wp:anchor behindDoc="0" distT="0" distB="0" distL="0" distR="0" simplePos="0" locked="0" layoutInCell="0" allowOverlap="1" relativeHeight="9">
+            <wp:simplePos x="0" y="0"/>
+            <wp:positionH relativeFrom="column">
+              <wp:align>center</wp:align>
+            </wp:positionH>
+            <wp:positionV relativeFrom="paragraph">
+              <wp:posOffset>635</wp:posOffset>
+            </wp:positionV>
+            <wp:extent cx="5486400" cy="3966845"/>
             <wp:effectExtent l="0" t="0" r="0" b="0"/>
-            <wp:docPr id="5" name="Image5" descr="A close-up of a circuit board&#10;&#10;Description automatically generated"/>
+            <wp:wrapTopAndBottom/>
+            <wp:docPr id="5" name="Image1" descr=""/>
             <wp:cNvGraphicFramePr>
               <a:graphicFrameLocks xmlns:a="http://schemas.openxmlformats.org/drawingml/2006/main" noChangeAspect="1"/>
             </wp:cNvGraphicFramePr>
@@ -1082,13 +2016,671 @@
               <a:graphicData uri="http://schemas.openxmlformats.org/drawingml/2006/picture">
                 <pic:pic xmlns:pic="http://schemas.openxmlformats.org/drawingml/2006/picture">
                   <pic:nvPicPr>
-                    <pic:cNvPr id="5" name="Image5" descr="A close-up of a circuit board&#10;&#10;Description automatically generated"/>
+                    <pic:cNvPr id="5" name="Image1" descr=""/>
                     <pic:cNvPicPr>
                       <a:picLocks noChangeAspect="1" noChangeArrowheads="1"/>
                     </pic:cNvPicPr>
                   </pic:nvPicPr>
                   <pic:blipFill>
-                    <a:blip r:embed="rId9"/>
+                    <a:blip r:embed="rId10"/>
+                    <a:stretch>
+                      <a:fillRect/>
+                    </a:stretch>
+                  </pic:blipFill>
+                  <pic:spPr bwMode="auto">
+                    <a:xfrm>
+                      <a:off x="0" y="0"/>
+                      <a:ext cx="5486400" cy="3966845"/>
+                    </a:xfrm>
+                    <a:prstGeom prst="rect">
+                      <a:avLst/>
+                    </a:prstGeom>
+                  </pic:spPr>
+                </pic:pic>
+              </a:graphicData>
+            </a:graphic>
+          </wp:anchor>
+        </w:drawing>
+      </w:r>
+    </w:p>
+    <w:p>
+      <w:pPr>
+        <w:pStyle w:val="ListParagraph"/>
+        <w:rPr/>
+      </w:pPr>
+      <w:r>
+        <w:rPr/>
+      </w:r>
+    </w:p>
+    <w:p>
+      <w:pPr>
+        <w:pStyle w:val="ListParagraph"/>
+        <w:rPr>
+          <w:b w:val="false"/>
+          <w:b w:val="false"/>
+          <w:bCs w:val="false"/>
+        </w:rPr>
+      </w:pPr>
+      <w:r>
+        <w:rPr>
+          <w:rFonts w:cs="Calibri" w:ascii="Calibri" w:hAnsi="Calibri"/>
+          <w:b w:val="false"/>
+          <w:bCs w:val="false"/>
+          <w:sz w:val="24"/>
+          <w:szCs w:val="24"/>
+        </w:rPr>
+        <w:t>Start by testing the “input”. Connect the transmit/receive coax cable to J2 and put the probes of the receive coax cable into the thru holes for L91 (first inductor in the 160m filter) as shown in the photo below.</w:t>
+      </w:r>
+    </w:p>
+    <w:p>
+      <w:pPr>
+        <w:pStyle w:val="ListParagraph"/>
+        <w:rPr/>
+      </w:pPr>
+      <w:r>
+        <w:rPr/>
+      </w:r>
+    </w:p>
+    <w:p>
+      <w:pPr>
+        <w:pStyle w:val="ListParagraph"/>
+        <w:rPr/>
+      </w:pPr>
+      <w:r>
+        <w:rPr/>
+        <w:drawing>
+          <wp:anchor behindDoc="0" distT="0" distB="0" distL="0" distR="0" simplePos="0" locked="0" layoutInCell="0" allowOverlap="1" relativeHeight="10">
+            <wp:simplePos x="0" y="0"/>
+            <wp:positionH relativeFrom="column">
+              <wp:align>center</wp:align>
+            </wp:positionH>
+            <wp:positionV relativeFrom="paragraph">
+              <wp:posOffset>635</wp:posOffset>
+            </wp:positionV>
+            <wp:extent cx="5486400" cy="2797175"/>
+            <wp:effectExtent l="0" t="0" r="0" b="0"/>
+            <wp:wrapTopAndBottom/>
+            <wp:docPr id="6" name="Image6" descr=""/>
+            <wp:cNvGraphicFramePr>
+              <a:graphicFrameLocks xmlns:a="http://schemas.openxmlformats.org/drawingml/2006/main" noChangeAspect="1"/>
+            </wp:cNvGraphicFramePr>
+            <a:graphic xmlns:a="http://schemas.openxmlformats.org/drawingml/2006/main">
+              <a:graphicData uri="http://schemas.openxmlformats.org/drawingml/2006/picture">
+                <pic:pic xmlns:pic="http://schemas.openxmlformats.org/drawingml/2006/picture">
+                  <pic:nvPicPr>
+                    <pic:cNvPr id="6" name="Image6" descr=""/>
+                    <pic:cNvPicPr>
+                      <a:picLocks noChangeAspect="1" noChangeArrowheads="1"/>
+                    </pic:cNvPicPr>
+                  </pic:nvPicPr>
+                  <pic:blipFill>
+                    <a:blip r:embed="rId11"/>
+                    <a:stretch>
+                      <a:fillRect/>
+                    </a:stretch>
+                  </pic:blipFill>
+                  <pic:spPr bwMode="auto">
+                    <a:xfrm>
+                      <a:off x="0" y="0"/>
+                      <a:ext cx="5486400" cy="2797175"/>
+                    </a:xfrm>
+                    <a:prstGeom prst="rect">
+                      <a:avLst/>
+                    </a:prstGeom>
+                  </pic:spPr>
+                </pic:pic>
+              </a:graphicData>
+            </a:graphic>
+          </wp:anchor>
+        </w:drawing>
+      </w:r>
+    </w:p>
+    <w:p>
+      <w:pPr>
+        <w:pStyle w:val="ListParagraph"/>
+        <w:rPr/>
+      </w:pPr>
+      <w:r>
+        <w:rPr/>
+      </w:r>
+    </w:p>
+    <w:p>
+      <w:pPr>
+        <w:pStyle w:val="ListParagraph"/>
+        <w:rPr>
+          <w:b w:val="false"/>
+          <w:b w:val="false"/>
+          <w:bCs w:val="false"/>
+        </w:rPr>
+      </w:pPr>
+      <w:r>
+        <w:rPr>
+          <w:b w:val="false"/>
+          <w:bCs w:val="false"/>
+        </w:rPr>
+        <w:t>In the serial monitor window of the testing routine, send the command “160” to the BPF to select the 160m filter. You should see the measured response on the VNA change from the first picture below to the second picture.</w:t>
+      </w:r>
+    </w:p>
+    <w:p>
+      <w:pPr>
+        <w:pStyle w:val="ListParagraph"/>
+        <w:rPr>
+          <w:b w:val="false"/>
+          <w:b w:val="false"/>
+          <w:bCs w:val="false"/>
+        </w:rPr>
+      </w:pPr>
+      <w:r>
+        <w:rPr>
+          <w:b w:val="false"/>
+          <w:bCs w:val="false"/>
+        </w:rPr>
+      </w:r>
+    </w:p>
+    <w:p>
+      <w:pPr>
+        <w:pStyle w:val="ListParagraph"/>
+        <w:jc w:val="center"/>
+        <w:rPr>
+          <w:b w:val="false"/>
+          <w:b w:val="false"/>
+          <w:bCs w:val="false"/>
+          <w:i/>
+          <w:i/>
+          <w:iCs/>
+        </w:rPr>
+      </w:pPr>
+      <w:r>
+        <w:drawing>
+          <wp:anchor behindDoc="0" distT="0" distB="0" distL="0" distR="0" simplePos="0" locked="0" layoutInCell="0" allowOverlap="1" relativeHeight="11">
+            <wp:simplePos x="0" y="0"/>
+            <wp:positionH relativeFrom="column">
+              <wp:posOffset>1123950</wp:posOffset>
+            </wp:positionH>
+            <wp:positionV relativeFrom="paragraph">
+              <wp:posOffset>635</wp:posOffset>
+            </wp:positionV>
+            <wp:extent cx="4105275" cy="3034030"/>
+            <wp:effectExtent l="0" t="0" r="0" b="0"/>
+            <wp:wrapTopAndBottom/>
+            <wp:docPr id="7" name="Image8" descr=""/>
+            <wp:cNvGraphicFramePr>
+              <a:graphicFrameLocks xmlns:a="http://schemas.openxmlformats.org/drawingml/2006/main" noChangeAspect="1"/>
+            </wp:cNvGraphicFramePr>
+            <a:graphic xmlns:a="http://schemas.openxmlformats.org/drawingml/2006/main">
+              <a:graphicData uri="http://schemas.openxmlformats.org/drawingml/2006/picture">
+                <pic:pic xmlns:pic="http://schemas.openxmlformats.org/drawingml/2006/picture">
+                  <pic:nvPicPr>
+                    <pic:cNvPr id="7" name="Image8" descr=""/>
+                    <pic:cNvPicPr>
+                      <a:picLocks noChangeAspect="1" noChangeArrowheads="1"/>
+                    </pic:cNvPicPr>
+                  </pic:nvPicPr>
+                  <pic:blipFill>
+                    <a:blip r:embed="rId12"/>
+                    <a:stretch>
+                      <a:fillRect/>
+                    </a:stretch>
+                  </pic:blipFill>
+                  <pic:spPr bwMode="auto">
+                    <a:xfrm>
+                      <a:off x="0" y="0"/>
+                      <a:ext cx="4105275" cy="3034030"/>
+                    </a:xfrm>
+                    <a:prstGeom prst="rect">
+                      <a:avLst/>
+                    </a:prstGeom>
+                  </pic:spPr>
+                </pic:pic>
+              </a:graphicData>
+            </a:graphic>
+          </wp:anchor>
+        </w:drawing>
+      </w:r>
+      <w:r>
+        <w:rPr>
+          <w:b w:val="false"/>
+          <w:bCs w:val="false"/>
+          <w:i/>
+          <w:iCs/>
+        </w:rPr>
+        <w:t>Measured response before the 160m filter is selected</w:t>
+      </w:r>
+    </w:p>
+    <w:p>
+      <w:pPr>
+        <w:pStyle w:val="ListParagraph"/>
+        <w:rPr/>
+      </w:pPr>
+      <w:r>
+        <w:rPr/>
+      </w:r>
+    </w:p>
+    <w:p>
+      <w:pPr>
+        <w:pStyle w:val="ListParagraph"/>
+        <w:jc w:val="center"/>
+        <w:rPr>
+          <w:b w:val="false"/>
+          <w:b w:val="false"/>
+          <w:bCs w:val="false"/>
+          <w:i/>
+          <w:i/>
+          <w:iCs/>
+        </w:rPr>
+      </w:pPr>
+      <w:r>
+        <w:drawing>
+          <wp:anchor behindDoc="0" distT="0" distB="0" distL="0" distR="0" simplePos="0" locked="0" layoutInCell="0" allowOverlap="1" relativeHeight="12">
+            <wp:simplePos x="0" y="0"/>
+            <wp:positionH relativeFrom="column">
+              <wp:align>center</wp:align>
+            </wp:positionH>
+            <wp:positionV relativeFrom="paragraph">
+              <wp:posOffset>635</wp:posOffset>
+            </wp:positionV>
+            <wp:extent cx="4905375" cy="3676650"/>
+            <wp:effectExtent l="0" t="0" r="0" b="0"/>
+            <wp:wrapSquare wrapText="largest"/>
+            <wp:docPr id="8" name="Image7" descr=""/>
+            <wp:cNvGraphicFramePr>
+              <a:graphicFrameLocks xmlns:a="http://schemas.openxmlformats.org/drawingml/2006/main" noChangeAspect="1"/>
+            </wp:cNvGraphicFramePr>
+            <a:graphic xmlns:a="http://schemas.openxmlformats.org/drawingml/2006/main">
+              <a:graphicData uri="http://schemas.openxmlformats.org/drawingml/2006/picture">
+                <pic:pic xmlns:pic="http://schemas.openxmlformats.org/drawingml/2006/picture">
+                  <pic:nvPicPr>
+                    <pic:cNvPr id="8" name="Image7" descr=""/>
+                    <pic:cNvPicPr>
+                      <a:picLocks noChangeAspect="1" noChangeArrowheads="1"/>
+                    </pic:cNvPicPr>
+                  </pic:nvPicPr>
+                  <pic:blipFill>
+                    <a:blip r:embed="rId13"/>
+                    <a:stretch>
+                      <a:fillRect/>
+                    </a:stretch>
+                  </pic:blipFill>
+                  <pic:spPr bwMode="auto">
+                    <a:xfrm>
+                      <a:off x="0" y="0"/>
+                      <a:ext cx="4905375" cy="3676650"/>
+                    </a:xfrm>
+                    <a:prstGeom prst="rect">
+                      <a:avLst/>
+                    </a:prstGeom>
+                  </pic:spPr>
+                </pic:pic>
+              </a:graphicData>
+            </a:graphic>
+          </wp:anchor>
+        </w:drawing>
+      </w:r>
+      <w:r>
+        <w:rPr>
+          <w:rFonts w:cs="Calibri" w:ascii="Calibri" w:hAnsi="Calibri"/>
+          <w:b w:val="false"/>
+          <w:bCs w:val="false"/>
+          <w:i/>
+          <w:iCs/>
+          <w:sz w:val="24"/>
+          <w:szCs w:val="24"/>
+        </w:rPr>
+        <w:t>Measured response after the 160m filter is selected</w:t>
+      </w:r>
+    </w:p>
+    <w:p>
+      <w:pPr>
+        <w:pStyle w:val="ListParagraph"/>
+        <w:rPr/>
+      </w:pPr>
+      <w:r>
+        <w:rPr/>
+      </w:r>
+    </w:p>
+    <w:p>
+      <w:pPr>
+        <w:pStyle w:val="ListParagraph"/>
+        <w:rPr>
+          <w:b w:val="false"/>
+          <w:b w:val="false"/>
+          <w:bCs w:val="false"/>
+        </w:rPr>
+      </w:pPr>
+      <w:r>
+        <w:rPr>
+          <w:rFonts w:cs="Calibri" w:ascii="Calibri" w:hAnsi="Calibri"/>
+          <w:b w:val="false"/>
+          <w:bCs w:val="false"/>
+          <w:sz w:val="24"/>
+          <w:szCs w:val="24"/>
+        </w:rPr>
+        <w:t>Repeat this measurement for all the other filter bands. If the amplitudes of S21 and S11 are not roughly -0.6 dB and -25 dB respectively, then you have a solder bridge or other soldering issue on that RF switch or inverter chip.</w:t>
+      </w:r>
+    </w:p>
+    <w:p>
+      <w:pPr>
+        <w:pStyle w:val="ListParagraph"/>
+        <w:rPr>
+          <w:rFonts w:ascii="Calibri" w:hAnsi="Calibri" w:cs="Calibri"/>
+          <w:sz w:val="24"/>
+          <w:szCs w:val="24"/>
+        </w:rPr>
+      </w:pPr>
+      <w:r>
+        <w:rPr>
+          <w:rFonts w:cs="Calibri" w:ascii="Calibri" w:hAnsi="Calibri"/>
+          <w:sz w:val="24"/>
+          <w:szCs w:val="24"/>
+        </w:rPr>
+      </w:r>
+    </w:p>
+    <w:p>
+      <w:pPr>
+        <w:pStyle w:val="ListParagraph"/>
+        <w:rPr>
+          <w:b w:val="false"/>
+          <w:b w:val="false"/>
+          <w:bCs w:val="false"/>
+        </w:rPr>
+      </w:pPr>
+      <w:r>
+        <w:rPr>
+          <w:rFonts w:cs="Calibri" w:ascii="Calibri" w:hAnsi="Calibri"/>
+          <w:b w:val="false"/>
+          <w:bCs w:val="false"/>
+          <w:sz w:val="24"/>
+          <w:szCs w:val="24"/>
+        </w:rPr>
+        <w:t xml:space="preserve">Then, switch the transmit/receive coax to the J1 connector and repeat this measurement method on the other side of the board. </w:t>
+      </w:r>
+    </w:p>
+    <w:p>
+      <w:pPr>
+        <w:pStyle w:val="ListParagraph"/>
+        <w:rPr>
+          <w:rFonts w:ascii="Calibri" w:hAnsi="Calibri" w:cs="Calibri"/>
+          <w:sz w:val="24"/>
+          <w:szCs w:val="24"/>
+        </w:rPr>
+      </w:pPr>
+      <w:r>
+        <w:rPr>
+          <w:rFonts w:cs="Calibri" w:ascii="Calibri" w:hAnsi="Calibri"/>
+          <w:sz w:val="24"/>
+          <w:szCs w:val="24"/>
+        </w:rPr>
+      </w:r>
+    </w:p>
+    <w:p>
+      <w:pPr>
+        <w:pStyle w:val="ListParagraph"/>
+        <w:rPr>
+          <w:b w:val="false"/>
+          <w:b w:val="false"/>
+          <w:bCs w:val="false"/>
+        </w:rPr>
+      </w:pPr>
+      <w:r>
+        <w:rPr>
+          <w:rFonts w:cs="Calibri" w:ascii="Calibri" w:hAnsi="Calibri"/>
+          <w:b w:val="false"/>
+          <w:bCs w:val="false"/>
+          <w:sz w:val="24"/>
+          <w:szCs w:val="24"/>
+        </w:rPr>
+        <w:t xml:space="preserve">Finally, connect one coax connector to J1 and the other to J2 and confirm that the BYPASS mode works correctly – you should get S21 between J1 and J2 of roughly -0.8 dB in BYPASS mode. Once this is complete, proceed with the </w:t>
+      </w:r>
+      <w:r>
+        <w:rPr>
+          <w:rFonts w:cs="Calibri" w:ascii="Calibri" w:hAnsi="Calibri"/>
+          <w:b w:val="false"/>
+          <w:bCs w:val="false"/>
+          <w:sz w:val="24"/>
+          <w:szCs w:val="24"/>
+        </w:rPr>
+        <w:t>filter capacitor</w:t>
+      </w:r>
+      <w:r>
+        <w:rPr>
+          <w:rFonts w:cs="Calibri" w:ascii="Calibri" w:hAnsi="Calibri"/>
+          <w:b w:val="false"/>
+          <w:bCs w:val="false"/>
+          <w:sz w:val="24"/>
+          <w:szCs w:val="24"/>
+        </w:rPr>
+        <w:t xml:space="preserve"> </w:t>
+      </w:r>
+      <w:r>
+        <w:rPr>
+          <w:rFonts w:cs="Calibri" w:ascii="Calibri" w:hAnsi="Calibri"/>
+          <w:b w:val="false"/>
+          <w:bCs w:val="false"/>
+          <w:sz w:val="24"/>
+          <w:szCs w:val="24"/>
+        </w:rPr>
+        <w:t>placement</w:t>
+      </w:r>
+      <w:r>
+        <w:rPr>
+          <w:rFonts w:cs="Calibri" w:ascii="Calibri" w:hAnsi="Calibri"/>
+          <w:b w:val="false"/>
+          <w:bCs w:val="false"/>
+          <w:sz w:val="24"/>
+          <w:szCs w:val="24"/>
+        </w:rPr>
+        <w:t>.</w:t>
+      </w:r>
+    </w:p>
+    <w:p>
+      <w:pPr>
+        <w:pStyle w:val="ListParagraph"/>
+        <w:rPr>
+          <w:b w:val="false"/>
+          <w:b w:val="false"/>
+          <w:bCs w:val="false"/>
+        </w:rPr>
+      </w:pPr>
+      <w:r>
+        <w:rPr/>
+      </w:r>
+    </w:p>
+    <w:p>
+      <w:pPr>
+        <w:pStyle w:val="ListParagraph"/>
+        <w:numPr>
+          <w:ilvl w:val="0"/>
+          <w:numId w:val="2"/>
+        </w:numPr>
+        <w:rPr>
+          <w:u w:val="single"/>
+        </w:rPr>
+      </w:pPr>
+      <w:r>
+        <w:rPr>
+          <w:rFonts w:cs="Calibri" w:ascii="Calibri" w:hAnsi="Calibri"/>
+          <w:b/>
+          <w:bCs/>
+          <w:sz w:val="24"/>
+          <w:szCs w:val="24"/>
+          <w:u w:val="single"/>
+        </w:rPr>
+        <w:t>Filter Capacitors (top) and the</w:t>
+      </w:r>
+      <w:r>
+        <w:rPr>
+          <w:rFonts w:cs="Calibri" w:ascii="Calibri" w:hAnsi="Calibri"/>
+          <w:b/>
+          <w:bCs/>
+          <w:sz w:val="24"/>
+          <w:szCs w:val="24"/>
+          <w:u w:val="single"/>
+        </w:rPr>
+        <w:t xml:space="preserve"> Process Known as Stacking.</w:t>
+      </w:r>
+    </w:p>
+    <w:p>
+      <w:pPr>
+        <w:pStyle w:val="ListParagraph"/>
+        <w:rPr/>
+      </w:pPr>
+      <w:r>
+        <w:rPr>
+          <w:rFonts w:cs="Calibri" w:ascii="Calibri" w:hAnsi="Calibri"/>
+          <w:sz w:val="24"/>
+          <w:szCs w:val="24"/>
+        </w:rPr>
+        <w:t xml:space="preserve">Place top-side </w:t>
+      </w:r>
+      <w:r>
+        <w:rPr>
+          <w:rFonts w:cs="Calibri" w:ascii="Calibri" w:hAnsi="Calibri"/>
+          <w:sz w:val="24"/>
+          <w:szCs w:val="24"/>
+        </w:rPr>
+        <w:t xml:space="preserve">filter </w:t>
+      </w:r>
+      <w:r>
+        <w:rPr>
+          <w:rFonts w:cs="Calibri" w:ascii="Calibri" w:hAnsi="Calibri"/>
+          <w:sz w:val="24"/>
+          <w:szCs w:val="24"/>
+        </w:rPr>
+        <w:t xml:space="preserve">capacitors.  There are </w:t>
+      </w:r>
+      <w:r>
+        <w:rPr>
+          <w:rFonts w:cs="Calibri" w:ascii="Calibri" w:hAnsi="Calibri"/>
+          <w:sz w:val="24"/>
+          <w:szCs w:val="24"/>
+        </w:rPr>
+        <w:t>45</w:t>
+      </w:r>
+      <w:r>
+        <w:rPr>
+          <w:rFonts w:cs="Calibri" w:ascii="Calibri" w:hAnsi="Calibri"/>
+          <w:sz w:val="24"/>
+          <w:szCs w:val="24"/>
+        </w:rPr>
+        <w:t xml:space="preserve"> SMD </w:t>
+      </w:r>
+      <w:r>
+        <w:rPr>
+          <w:rFonts w:cs="Calibri" w:ascii="Calibri" w:hAnsi="Calibri"/>
+          <w:sz w:val="24"/>
+          <w:szCs w:val="24"/>
+        </w:rPr>
+        <w:t xml:space="preserve">filter </w:t>
+      </w:r>
+      <w:r>
+        <w:rPr>
+          <w:rFonts w:cs="Calibri" w:ascii="Calibri" w:hAnsi="Calibri"/>
+          <w:sz w:val="24"/>
+          <w:szCs w:val="24"/>
+        </w:rPr>
+        <w:t xml:space="preserve">capacitors to place if you elected to build </w:t>
+      </w:r>
+      <w:r>
+        <w:rPr>
+          <w:rFonts w:cs="Calibri" w:ascii="Calibri" w:hAnsi="Calibri"/>
+          <w:sz w:val="24"/>
+          <w:szCs w:val="24"/>
+        </w:rPr>
+        <w:t>all</w:t>
+      </w:r>
+      <w:r>
+        <w:rPr>
+          <w:rFonts w:cs="Calibri" w:ascii="Calibri" w:hAnsi="Calibri"/>
+          <w:sz w:val="24"/>
+          <w:szCs w:val="24"/>
+        </w:rPr>
+        <w:t xml:space="preserve"> the </w:t>
+      </w:r>
+      <w:r>
+        <w:rPr>
+          <w:rFonts w:cs="Calibri" w:ascii="Calibri" w:hAnsi="Calibri"/>
+          <w:sz w:val="24"/>
+          <w:szCs w:val="24"/>
+        </w:rPr>
+        <w:t>bands</w:t>
+      </w:r>
+      <w:r>
+        <w:rPr>
+          <w:rFonts w:cs="Calibri" w:ascii="Calibri" w:hAnsi="Calibri"/>
+          <w:sz w:val="24"/>
+          <w:szCs w:val="24"/>
+        </w:rPr>
+        <w:t>.</w:t>
+      </w:r>
+    </w:p>
+    <w:p>
+      <w:pPr>
+        <w:pStyle w:val="ListParagraph"/>
+        <w:spacing w:lineRule="auto" w:line="276"/>
+        <w:rPr/>
+      </w:pPr>
+      <w:r>
+        <w:rPr>
+          <w:b/>
+          <w:bCs/>
+        </w:rPr>
+        <w:t xml:space="preserve">Note 1: </w:t>
+      </w:r>
+      <w:r>
+        <w:rPr/>
+        <w:t>The values selected for the capacitors used on the filter board are fairly precise values. Using other (close) values will cause the filter’s performance to degrade somewhat. This often causes a problem because manufacturers don’t produce that exact value. For example, consider C93, which is found in the 160M leg of the filter. Its value is 580pF, which is a value most companies do not produce.</w:t>
+      </w:r>
+    </w:p>
+    <w:p>
+      <w:pPr>
+        <w:pStyle w:val="ListParagraph"/>
+        <w:spacing w:lineRule="auto" w:line="276"/>
+        <w:rPr/>
+      </w:pPr>
+      <w:r>
+        <w:rPr/>
+        <w:t>Now look at the BOM for the BPF board. You will not find an entry for C93. However, you will find entries for C93a (330pF) and C93b (250pF). Because capacitance for capacitors wired in parallel is additive, the value for the stacked pair is equal to the sum of their individual values. Connecting these two capacitors in parallel yields the desired value of 580pF. Creating this value is done by a process call “</w:t>
+      </w:r>
+      <w:r>
+        <w:rPr>
+          <w:b/>
+          <w:bCs/>
+        </w:rPr>
+        <w:t>stacking</w:t>
+      </w:r>
+      <w:r>
+        <w:rPr/>
+        <w:t>”, where one capacitor is mounted on the board in the normal fashion and the second capacitor is “stacked” on top of the first and soldered to the capacitor on the bottom. In Figure 4, the two stacked caps are soldered into position C93:</w:t>
+      </w:r>
+    </w:p>
+    <w:p>
+      <w:pPr>
+        <w:pStyle w:val="ListParagraph"/>
+        <w:ind w:left="1440" w:hanging="720"/>
+        <w:jc w:val="center"/>
+        <w:rPr/>
+      </w:pPr>
+      <w:r>
+        <w:rPr/>
+        <w:drawing>
+          <wp:inline distT="0" distB="0" distL="0" distR="0">
+            <wp:extent cx="1790700" cy="1356995"/>
+            <wp:effectExtent l="0" t="0" r="0" b="0"/>
+            <wp:docPr id="9" name="Image5" descr="A close-up of a circuit board&#10;&#10;Description automatically generated"/>
+            <wp:cNvGraphicFramePr>
+              <a:graphicFrameLocks xmlns:a="http://schemas.openxmlformats.org/drawingml/2006/main" noChangeAspect="1"/>
+            </wp:cNvGraphicFramePr>
+            <a:graphic xmlns:a="http://schemas.openxmlformats.org/drawingml/2006/main">
+              <a:graphicData uri="http://schemas.openxmlformats.org/drawingml/2006/picture">
+                <pic:pic xmlns:pic="http://schemas.openxmlformats.org/drawingml/2006/picture">
+                  <pic:nvPicPr>
+                    <pic:cNvPr id="9" name="Image5" descr="A close-up of a circuit board&#10;&#10;Description automatically generated"/>
+                    <pic:cNvPicPr>
+                      <a:picLocks noChangeAspect="1" noChangeArrowheads="1"/>
+                    </pic:cNvPicPr>
+                  </pic:nvPicPr>
+                  <pic:blipFill>
+                    <a:blip r:embed="rId14"/>
                     <a:stretch>
                       <a:fillRect/>
                     </a:stretch>
@@ -1146,7 +2738,7 @@
           <wp:inline distT="0" distB="0" distL="0" distR="0">
             <wp:extent cx="4234180" cy="1704975"/>
             <wp:effectExtent l="0" t="0" r="0" b="0"/>
-            <wp:docPr id="6" name="Picture 3" descr="A diagram of a computer chip&#10;&#10;Description automatically generated"/>
+            <wp:docPr id="10" name="Picture 3" descr="A diagram of a computer chip&#10;&#10;Description automatically generated"/>
             <wp:cNvGraphicFramePr>
               <a:graphicFrameLocks xmlns:a="http://schemas.openxmlformats.org/drawingml/2006/main" noChangeAspect="1"/>
             </wp:cNvGraphicFramePr>
@@ -1154,13 +2746,13 @@
               <a:graphicData uri="http://schemas.openxmlformats.org/drawingml/2006/picture">
                 <pic:pic xmlns:pic="http://schemas.openxmlformats.org/drawingml/2006/picture">
                   <pic:nvPicPr>
-                    <pic:cNvPr id="6" name="Picture 3" descr="A diagram of a computer chip&#10;&#10;Description automatically generated"/>
+                    <pic:cNvPr id="10" name="Picture 3" descr="A diagram of a computer chip&#10;&#10;Description automatically generated"/>
                     <pic:cNvPicPr>
                       <a:picLocks noChangeAspect="1" noChangeArrowheads="1"/>
                     </pic:cNvPicPr>
                   </pic:nvPicPr>
                   <pic:blipFill>
-                    <a:blip r:embed="rId10"/>
+                    <a:blip r:embed="rId15"/>
                     <a:stretch>
                       <a:fillRect/>
                     </a:stretch>
@@ -1266,59 +2858,13 @@
     <w:p>
       <w:pPr>
         <w:pStyle w:val="ListParagraph"/>
-        <w:ind w:left="1440" w:hanging="720"/>
-        <w:rPr/>
-      </w:pPr>
-      <w:r>
-        <w:rPr>
-          <w:rFonts w:cs="Calibri" w:ascii="Calibri" w:hAnsi="Calibri"/>
-          <w:b/>
-          <w:bCs/>
-          <w:sz w:val="24"/>
-          <w:szCs w:val="24"/>
-        </w:rPr>
-        <w:t>The Bottom.</w:t>
-      </w:r>
-    </w:p>
-    <w:p>
-      <w:pPr>
-        <w:pStyle w:val="ListParagraph"/>
-        <w:rPr/>
-      </w:pPr>
-      <w:r>
-        <w:rPr>
-          <w:rFonts w:cs="Calibri" w:ascii="Calibri" w:hAnsi="Calibri"/>
-          <w:sz w:val="24"/>
-          <w:szCs w:val="24"/>
-        </w:rPr>
-        <w:t>Place parts on the bottom of the board.  Turn J3 so that the wires enter the connector from the top.  TP15 can be placed on either side of the board… your choice.</w:t>
-      </w:r>
-    </w:p>
-    <w:p>
-      <w:pPr>
-        <w:pStyle w:val="ListParagraph"/>
-        <w:rPr>
-          <w:rFonts w:ascii="Calibri" w:hAnsi="Calibri" w:cs="Calibri"/>
-          <w:sz w:val="24"/>
-          <w:szCs w:val="24"/>
-        </w:rPr>
-      </w:pPr>
-      <w:r>
-        <w:rPr>
-          <w:rFonts w:cs="Calibri" w:ascii="Calibri" w:hAnsi="Calibri"/>
-          <w:sz w:val="24"/>
-          <w:szCs w:val="24"/>
-        </w:rPr>
-      </w:r>
-    </w:p>
-    <w:p>
-      <w:pPr>
-        <w:pStyle w:val="ListParagraph"/>
         <w:numPr>
           <w:ilvl w:val="0"/>
           <w:numId w:val="2"/>
         </w:numPr>
-        <w:rPr/>
+        <w:rPr>
+          <w:u w:val="single"/>
+        </w:rPr>
       </w:pPr>
       <w:r>
         <w:rPr>
@@ -1327,1170 +2873,7 @@
           <w:bCs/>
           <w:sz w:val="24"/>
           <w:szCs w:val="24"/>
-        </w:rPr>
-        <w:t xml:space="preserve">SMA connectors </w:t>
-      </w:r>
-      <w:r>
-        <w:rPr>
-          <w:rFonts w:cs="Calibri" w:ascii="Calibri" w:hAnsi="Calibri"/>
-          <w:b/>
-          <w:bCs/>
-          <w:sz w:val="24"/>
-          <w:szCs w:val="24"/>
-        </w:rPr>
-        <w:t>(top).</w:t>
-      </w:r>
-    </w:p>
-    <w:p>
-      <w:pPr>
-        <w:pStyle w:val="ListParagraph"/>
-        <w:rPr/>
-      </w:pPr>
-      <w:r>
-        <w:rPr/>
-      </w:r>
-    </w:p>
-    <w:p>
-      <w:pPr>
-        <w:pStyle w:val="ListParagraph"/>
-        <w:rPr>
-          <w:b w:val="false"/>
-          <w:b w:val="false"/>
-          <w:bCs w:val="false"/>
-        </w:rPr>
-      </w:pPr>
-      <w:r>
-        <w:rPr>
-          <w:rFonts w:cs="Calibri" w:ascii="Calibri" w:hAnsi="Calibri"/>
-          <w:b w:val="false"/>
-          <w:bCs w:val="false"/>
-          <w:sz w:val="24"/>
-          <w:szCs w:val="24"/>
-        </w:rPr>
-        <w:t>Mount two SMA RF connectors on the top (or bottom if you prefer) of the PCB and solder them into place. If you are using the BPF with a V12 radio, populate connectors J1 and J2 and solder shut the jumpers JP10 and JP11. If you are using the BPF with a V11 radio, instead populate the J5 and J6 SMA connectors. You don’t need to populate both sets of connectors.</w:t>
-      </w:r>
-    </w:p>
-    <w:p>
-      <w:pPr>
-        <w:pStyle w:val="ListParagraph"/>
-        <w:rPr/>
-      </w:pPr>
-      <w:r>
-        <w:rPr/>
-      </w:r>
-    </w:p>
-    <w:p>
-      <w:pPr>
-        <w:pStyle w:val="ListParagraph"/>
-        <w:numPr>
-          <w:ilvl w:val="0"/>
-          <w:numId w:val="2"/>
-        </w:numPr>
-        <w:rPr/>
-      </w:pPr>
-      <w:r>
-        <w:rPr>
-          <w:rFonts w:cs="Calibri" w:ascii="Calibri" w:hAnsi="Calibri"/>
-          <w:b/>
-          <w:bCs/>
-          <w:sz w:val="24"/>
-          <w:szCs w:val="24"/>
-        </w:rPr>
-        <w:t>Stop and test!</w:t>
-      </w:r>
-    </w:p>
-    <w:p>
-      <w:pPr>
-        <w:pStyle w:val="ListParagraph"/>
-        <w:rPr/>
-      </w:pPr>
-      <w:r>
-        <w:rPr/>
-      </w:r>
-    </w:p>
-    <w:p>
-      <w:pPr>
-        <w:pStyle w:val="ListParagraph"/>
-        <w:rPr>
-          <w:b w:val="false"/>
-          <w:b w:val="false"/>
-          <w:bCs w:val="false"/>
-        </w:rPr>
-      </w:pPr>
-      <w:r>
-        <w:rPr>
-          <w:b w:val="false"/>
-          <w:bCs w:val="false"/>
-        </w:rPr>
-        <w:t xml:space="preserve">This is a good point to stop assembling and test whether board </w:t>
-      </w:r>
-      <w:r>
-        <w:rPr>
-          <w:b w:val="false"/>
-          <w:bCs w:val="false"/>
-        </w:rPr>
-        <w:t xml:space="preserve">control </w:t>
-      </w:r>
-      <w:r>
-        <w:rPr>
-          <w:b w:val="false"/>
-          <w:bCs w:val="false"/>
-        </w:rPr>
-        <w:t>is working. We will test whether we can connect to the board via I2C and whether the RF switches are working correctly. This test setup requires the T41 main board to be populated and working, or you can use a spare microcontroller if you feel up to the challenge. The sketch we will use can be found on GitHub at this address:</w:t>
-      </w:r>
-    </w:p>
-    <w:p>
-      <w:pPr>
-        <w:pStyle w:val="ListParagraph"/>
-        <w:rPr/>
-      </w:pPr>
-      <w:hyperlink r:id="rId11">
-        <w:r>
-          <w:rPr>
-            <w:rStyle w:val="InternetLink"/>
-            <w:rFonts w:cs="Calibri" w:ascii="Calibri" w:hAnsi="Calibri"/>
-            <w:b w:val="false"/>
-            <w:bCs w:val="false"/>
-            <w:sz w:val="24"/>
-            <w:szCs w:val="24"/>
-          </w:rPr>
-          <w:t>https://github.com/DRWJSCHMIDT/T41/blob/main/T41_V012_Files_01-15-24/T41_V012_Software/T41_V12_Software_For_Board_Testing/V12_BPF_Board_Test/BPFTest/BPFTest.ino</w:t>
-        </w:r>
-      </w:hyperlink>
-    </w:p>
-    <w:p>
-      <w:pPr>
-        <w:pStyle w:val="ListParagraph"/>
-        <w:rPr>
-          <w:b w:val="false"/>
-          <w:b w:val="false"/>
-          <w:bCs w:val="false"/>
-        </w:rPr>
-      </w:pPr>
-      <w:r>
-        <w:rPr>
-          <w:b w:val="false"/>
-          <w:bCs w:val="false"/>
-        </w:rPr>
-      </w:r>
-    </w:p>
-    <w:p>
-      <w:pPr>
-        <w:pStyle w:val="ListParagraph"/>
-        <w:rPr>
-          <w:b w:val="false"/>
-          <w:b w:val="false"/>
-          <w:bCs w:val="false"/>
-        </w:rPr>
-      </w:pPr>
-      <w:r>
-        <w:rPr>
-          <w:b w:val="false"/>
-          <w:bCs w:val="false"/>
-        </w:rPr>
-        <w:t>Connect the T41 main board’s BANDS connector to the BPF board, l</w:t>
-      </w:r>
-      <w:r>
-        <w:rPr>
-          <w:b w:val="false"/>
-          <w:bCs w:val="false"/>
-        </w:rPr>
-        <w:t xml:space="preserve">oad this sketch onto the Teensy, monitor the serial port, and power up </w:t>
-      </w:r>
-      <w:r>
-        <w:rPr>
-          <w:b w:val="false"/>
-          <w:bCs w:val="false"/>
-        </w:rPr>
-        <w:t>the</w:t>
-      </w:r>
-      <w:r>
-        <w:rPr>
-          <w:b w:val="false"/>
-          <w:bCs w:val="false"/>
-        </w:rPr>
-        <w:t xml:space="preserve"> BPF board. If the I2C connection to the BPF board is working you should see the following menu in the serial monitor terminal:</w:t>
-      </w:r>
-    </w:p>
-    <w:p>
-      <w:pPr>
-        <w:pStyle w:val="ListParagraph"/>
-        <w:rPr>
-          <w:b w:val="false"/>
-          <w:b w:val="false"/>
-          <w:bCs w:val="false"/>
-        </w:rPr>
-      </w:pPr>
-      <w:r>
-        <w:rPr>
-          <w:b w:val="false"/>
-          <w:bCs w:val="false"/>
-        </w:rPr>
-      </w:r>
-    </w:p>
-    <w:p>
-      <w:pPr>
-        <w:pStyle w:val="ListParagraph"/>
-        <w:ind w:left="1440" w:hanging="0"/>
-        <w:rPr>
-          <w:rFonts w:ascii="FreeMono" w:hAnsi="FreeMono"/>
-          <w:b w:val="false"/>
-          <w:b w:val="false"/>
-          <w:bCs w:val="false"/>
-        </w:rPr>
-      </w:pPr>
-      <w:r>
-        <w:rPr>
-          <w:rFonts w:ascii="FreeMono" w:hAnsi="FreeMono"/>
-          <w:b w:val="false"/>
-          <w:bCs w:val="false"/>
-        </w:rPr>
-        <w:t>Current state:</w:t>
-      </w:r>
-    </w:p>
-    <w:p>
-      <w:pPr>
-        <w:pStyle w:val="ListParagraph"/>
-        <w:ind w:left="1440" w:hanging="0"/>
-        <w:rPr>
-          <w:rFonts w:ascii="FreeMono" w:hAnsi="FreeMono"/>
-          <w:b w:val="false"/>
-          <w:b w:val="false"/>
-          <w:bCs w:val="false"/>
-        </w:rPr>
-      </w:pPr>
-      <w:r>
-        <w:rPr>
-          <w:rFonts w:ascii="FreeMono" w:hAnsi="FreeMono"/>
-          <w:b w:val="false"/>
-          <w:bCs w:val="false"/>
-        </w:rPr>
-        <w:t>BPF Band: BYPASS [0b1000]</w:t>
-      </w:r>
-    </w:p>
-    <w:p>
-      <w:pPr>
-        <w:pStyle w:val="ListParagraph"/>
-        <w:ind w:left="1440" w:hanging="0"/>
-        <w:rPr>
-          <w:rFonts w:ascii="FreeMono" w:hAnsi="FreeMono"/>
-          <w:b w:val="false"/>
-          <w:b w:val="false"/>
-          <w:bCs w:val="false"/>
-        </w:rPr>
-      </w:pPr>
-      <w:r>
-        <w:rPr>
-          <w:rFonts w:ascii="FreeMono" w:hAnsi="FreeMono"/>
-          <w:b w:val="false"/>
-          <w:bCs w:val="false"/>
-        </w:rPr>
-      </w:r>
-    </w:p>
-    <w:p>
-      <w:pPr>
-        <w:pStyle w:val="ListParagraph"/>
-        <w:ind w:left="1440" w:hanging="0"/>
-        <w:rPr>
-          <w:rFonts w:ascii="FreeMono" w:hAnsi="FreeMono"/>
-          <w:b w:val="false"/>
-          <w:b w:val="false"/>
-          <w:bCs w:val="false"/>
-        </w:rPr>
-      </w:pPr>
-      <w:r>
-        <w:rPr>
-          <w:rFonts w:ascii="FreeMono" w:hAnsi="FreeMono"/>
-          <w:b w:val="false"/>
-          <w:bCs w:val="false"/>
-        </w:rPr>
-        <w:t>Select option and hit enter:</w:t>
-      </w:r>
-    </w:p>
-    <w:p>
-      <w:pPr>
-        <w:pStyle w:val="ListParagraph"/>
-        <w:ind w:left="1440" w:hanging="0"/>
-        <w:rPr>
-          <w:rFonts w:ascii="FreeMono" w:hAnsi="FreeMono"/>
-          <w:b w:val="false"/>
-          <w:b w:val="false"/>
-          <w:bCs w:val="false"/>
-        </w:rPr>
-      </w:pPr>
-      <w:r>
-        <w:rPr>
-          <w:rFonts w:ascii="FreeMono" w:hAnsi="FreeMono"/>
-          <w:b w:val="false"/>
-          <w:bCs w:val="false"/>
-        </w:rPr>
-        <w:t>N   - Select BYPASS</w:t>
-      </w:r>
-    </w:p>
-    <w:p>
-      <w:pPr>
-        <w:pStyle w:val="ListParagraph"/>
-        <w:ind w:left="1440" w:hanging="0"/>
-        <w:rPr>
-          <w:rFonts w:ascii="FreeMono" w:hAnsi="FreeMono"/>
-          <w:b w:val="false"/>
-          <w:b w:val="false"/>
-          <w:bCs w:val="false"/>
-        </w:rPr>
-      </w:pPr>
-      <w:r>
-        <w:rPr>
-          <w:rFonts w:ascii="FreeMono" w:hAnsi="FreeMono"/>
-          <w:b w:val="false"/>
-          <w:bCs w:val="false"/>
-        </w:rPr>
-        <w:t>6   - Select 6M band</w:t>
-      </w:r>
-    </w:p>
-    <w:p>
-      <w:pPr>
-        <w:pStyle w:val="ListParagraph"/>
-        <w:ind w:left="1440" w:hanging="0"/>
-        <w:rPr>
-          <w:rFonts w:ascii="FreeMono" w:hAnsi="FreeMono"/>
-          <w:b w:val="false"/>
-          <w:b w:val="false"/>
-          <w:bCs w:val="false"/>
-        </w:rPr>
-      </w:pPr>
-      <w:r>
-        <w:rPr>
-          <w:rFonts w:ascii="FreeMono" w:hAnsi="FreeMono"/>
-          <w:b w:val="false"/>
-          <w:bCs w:val="false"/>
-        </w:rPr>
-        <w:t>10  - Select 10M band</w:t>
-      </w:r>
-    </w:p>
-    <w:p>
-      <w:pPr>
-        <w:pStyle w:val="ListParagraph"/>
-        <w:ind w:left="1440" w:hanging="0"/>
-        <w:rPr>
-          <w:rFonts w:ascii="FreeMono" w:hAnsi="FreeMono"/>
-          <w:b w:val="false"/>
-          <w:b w:val="false"/>
-          <w:bCs w:val="false"/>
-        </w:rPr>
-      </w:pPr>
-      <w:r>
-        <w:rPr>
-          <w:rFonts w:ascii="FreeMono" w:hAnsi="FreeMono"/>
-          <w:b w:val="false"/>
-          <w:bCs w:val="false"/>
-        </w:rPr>
-        <w:t>12  - Select 12M band</w:t>
-      </w:r>
-    </w:p>
-    <w:p>
-      <w:pPr>
-        <w:pStyle w:val="ListParagraph"/>
-        <w:ind w:left="1440" w:hanging="0"/>
-        <w:rPr>
-          <w:rFonts w:ascii="FreeMono" w:hAnsi="FreeMono"/>
-          <w:b w:val="false"/>
-          <w:b w:val="false"/>
-          <w:bCs w:val="false"/>
-        </w:rPr>
-      </w:pPr>
-      <w:r>
-        <w:rPr>
-          <w:rFonts w:ascii="FreeMono" w:hAnsi="FreeMono"/>
-          <w:b w:val="false"/>
-          <w:bCs w:val="false"/>
-        </w:rPr>
-        <w:t>15  - Select 15M band</w:t>
-      </w:r>
-    </w:p>
-    <w:p>
-      <w:pPr>
-        <w:pStyle w:val="ListParagraph"/>
-        <w:ind w:left="1440" w:hanging="0"/>
-        <w:rPr>
-          <w:rFonts w:ascii="FreeMono" w:hAnsi="FreeMono"/>
-          <w:b w:val="false"/>
-          <w:b w:val="false"/>
-          <w:bCs w:val="false"/>
-        </w:rPr>
-      </w:pPr>
-      <w:r>
-        <w:rPr>
-          <w:rFonts w:ascii="FreeMono" w:hAnsi="FreeMono"/>
-          <w:b w:val="false"/>
-          <w:bCs w:val="false"/>
-        </w:rPr>
-        <w:t>17  - Select 17M band</w:t>
-      </w:r>
-    </w:p>
-    <w:p>
-      <w:pPr>
-        <w:pStyle w:val="ListParagraph"/>
-        <w:ind w:left="1440" w:hanging="0"/>
-        <w:rPr>
-          <w:rFonts w:ascii="FreeMono" w:hAnsi="FreeMono"/>
-          <w:b w:val="false"/>
-          <w:b w:val="false"/>
-          <w:bCs w:val="false"/>
-        </w:rPr>
-      </w:pPr>
-      <w:r>
-        <w:rPr>
-          <w:rFonts w:ascii="FreeMono" w:hAnsi="FreeMono"/>
-          <w:b w:val="false"/>
-          <w:bCs w:val="false"/>
-        </w:rPr>
-        <w:t>20  - Select 20M band</w:t>
-      </w:r>
-    </w:p>
-    <w:p>
-      <w:pPr>
-        <w:pStyle w:val="ListParagraph"/>
-        <w:ind w:left="1440" w:hanging="0"/>
-        <w:rPr>
-          <w:rFonts w:ascii="FreeMono" w:hAnsi="FreeMono"/>
-          <w:b w:val="false"/>
-          <w:b w:val="false"/>
-          <w:bCs w:val="false"/>
-        </w:rPr>
-      </w:pPr>
-      <w:r>
-        <w:rPr>
-          <w:rFonts w:ascii="FreeMono" w:hAnsi="FreeMono"/>
-          <w:b w:val="false"/>
-          <w:bCs w:val="false"/>
-        </w:rPr>
-        <w:t>30  - Select 30M band</w:t>
-      </w:r>
-    </w:p>
-    <w:p>
-      <w:pPr>
-        <w:pStyle w:val="ListParagraph"/>
-        <w:ind w:left="1440" w:hanging="0"/>
-        <w:rPr>
-          <w:rFonts w:ascii="FreeMono" w:hAnsi="FreeMono"/>
-          <w:b w:val="false"/>
-          <w:b w:val="false"/>
-          <w:bCs w:val="false"/>
-        </w:rPr>
-      </w:pPr>
-      <w:r>
-        <w:rPr>
-          <w:rFonts w:ascii="FreeMono" w:hAnsi="FreeMono"/>
-          <w:b w:val="false"/>
-          <w:bCs w:val="false"/>
-        </w:rPr>
-        <w:t>40  - Select 40M band</w:t>
-      </w:r>
-    </w:p>
-    <w:p>
-      <w:pPr>
-        <w:pStyle w:val="ListParagraph"/>
-        <w:ind w:left="1440" w:hanging="0"/>
-        <w:rPr>
-          <w:rFonts w:ascii="FreeMono" w:hAnsi="FreeMono"/>
-          <w:b w:val="false"/>
-          <w:b w:val="false"/>
-          <w:bCs w:val="false"/>
-        </w:rPr>
-      </w:pPr>
-      <w:r>
-        <w:rPr>
-          <w:rFonts w:ascii="FreeMono" w:hAnsi="FreeMono"/>
-          <w:b w:val="false"/>
-          <w:bCs w:val="false"/>
-        </w:rPr>
-        <w:t>60  - Select 60M band</w:t>
-      </w:r>
-    </w:p>
-    <w:p>
-      <w:pPr>
-        <w:pStyle w:val="ListParagraph"/>
-        <w:ind w:left="1440" w:hanging="0"/>
-        <w:rPr>
-          <w:rFonts w:ascii="FreeMono" w:hAnsi="FreeMono"/>
-          <w:b w:val="false"/>
-          <w:b w:val="false"/>
-          <w:bCs w:val="false"/>
-        </w:rPr>
-      </w:pPr>
-      <w:r>
-        <w:rPr>
-          <w:rFonts w:ascii="FreeMono" w:hAnsi="FreeMono"/>
-          <w:b w:val="false"/>
-          <w:bCs w:val="false"/>
-        </w:rPr>
-        <w:t>80  - Select 80M band</w:t>
-      </w:r>
-    </w:p>
-    <w:p>
-      <w:pPr>
-        <w:pStyle w:val="ListParagraph"/>
-        <w:ind w:left="1440" w:hanging="0"/>
-        <w:rPr>
-          <w:rFonts w:ascii="FreeMono" w:hAnsi="FreeMono"/>
-          <w:b w:val="false"/>
-          <w:b w:val="false"/>
-          <w:bCs w:val="false"/>
-        </w:rPr>
-      </w:pPr>
-      <w:r>
-        <w:rPr>
-          <w:rFonts w:ascii="FreeMono" w:hAnsi="FreeMono"/>
-          <w:b w:val="false"/>
-          <w:bCs w:val="false"/>
-        </w:rPr>
-        <w:t>160 - Select 160M band</w:t>
-      </w:r>
-    </w:p>
-    <w:p>
-      <w:pPr>
-        <w:pStyle w:val="ListParagraph"/>
-        <w:rPr>
-          <w:b w:val="false"/>
-          <w:b w:val="false"/>
-          <w:bCs w:val="false"/>
-        </w:rPr>
-      </w:pPr>
-      <w:r>
-        <w:rPr>
-          <w:b w:val="false"/>
-          <w:bCs w:val="false"/>
-        </w:rPr>
-      </w:r>
-    </w:p>
-    <w:p>
-      <w:pPr>
-        <w:pStyle w:val="ListParagraph"/>
-        <w:rPr>
-          <w:b w:val="false"/>
-          <w:b w:val="false"/>
-          <w:bCs w:val="false"/>
-        </w:rPr>
-      </w:pPr>
-      <w:r>
-        <w:rPr>
-          <w:b w:val="false"/>
-          <w:bCs w:val="false"/>
-        </w:rPr>
-        <w:t>This means that the Teensy is able to connect to the BPF board and is ready to receive commands to control the band. If the Teensy is unable to connect to the BPF board, you will see the following message instead on the serial monitor:</w:t>
-      </w:r>
-    </w:p>
-    <w:p>
-      <w:pPr>
-        <w:pStyle w:val="ListParagraph"/>
-        <w:rPr>
-          <w:b w:val="false"/>
-          <w:b w:val="false"/>
-          <w:bCs w:val="false"/>
-        </w:rPr>
-      </w:pPr>
-      <w:r>
-        <w:rPr>
-          <w:b w:val="false"/>
-          <w:bCs w:val="false"/>
-        </w:rPr>
-      </w:r>
-    </w:p>
-    <w:p>
-      <w:pPr>
-        <w:pStyle w:val="ListParagraph"/>
-        <w:ind w:left="1440" w:hanging="0"/>
-        <w:rPr>
-          <w:rFonts w:ascii="FreeMono" w:hAnsi="FreeMono"/>
-          <w:b w:val="false"/>
-          <w:b w:val="false"/>
-          <w:bCs w:val="false"/>
-        </w:rPr>
-      </w:pPr>
-      <w:r>
-        <w:rPr>
-          <w:rFonts w:ascii="FreeMono" w:hAnsi="FreeMono"/>
-          <w:b w:val="false"/>
-          <w:bCs w:val="false"/>
-        </w:rPr>
-        <w:t>BPF MCP23017 not found at 0x24</w:t>
-      </w:r>
-    </w:p>
-    <w:p>
-      <w:pPr>
-        <w:pStyle w:val="ListParagraph"/>
-        <w:rPr>
-          <w:b w:val="false"/>
-          <w:b w:val="false"/>
-          <w:bCs w:val="false"/>
-        </w:rPr>
-      </w:pPr>
-      <w:r>
-        <w:rPr>
-          <w:b w:val="false"/>
-          <w:bCs w:val="false"/>
-        </w:rPr>
-      </w:r>
-    </w:p>
-    <w:p>
-      <w:pPr>
-        <w:pStyle w:val="ListParagraph"/>
-        <w:rPr>
-          <w:b w:val="false"/>
-          <w:b w:val="false"/>
-          <w:bCs w:val="false"/>
-        </w:rPr>
-      </w:pPr>
-      <w:r>
-        <w:rPr>
-          <w:b w:val="false"/>
-          <w:bCs w:val="false"/>
-        </w:rPr>
-        <w:t>Check whether you have soldered the A2 address selection jumper closed, whether the board is powered, and whether the cable between the Teensy’s BANDS connector and the BPF board is working. If you still can’t connect then there is most likely a solder bridge on U35 – check it carefully under a microscope.</w:t>
-      </w:r>
-    </w:p>
-    <w:p>
-      <w:pPr>
-        <w:pStyle w:val="ListParagraph"/>
-        <w:rPr>
-          <w:b w:val="false"/>
-          <w:b w:val="false"/>
-          <w:bCs w:val="false"/>
-        </w:rPr>
-      </w:pPr>
-      <w:r>
-        <w:rPr>
-          <w:b w:val="false"/>
-          <w:bCs w:val="false"/>
-        </w:rPr>
-      </w:r>
-    </w:p>
-    <w:p>
-      <w:pPr>
-        <w:pStyle w:val="ListParagraph"/>
-        <w:rPr>
-          <w:b w:val="false"/>
-          <w:b w:val="false"/>
-          <w:bCs w:val="false"/>
-        </w:rPr>
-      </w:pPr>
-      <w:r>
-        <w:rPr>
-          <w:b w:val="false"/>
-          <w:bCs w:val="false"/>
-        </w:rPr>
-        <w:t>Next we will use a NanoVNA to measure the passband between the input/output SMA connectors and the inputs/outputs of the filters. Set up the NanoVNA with coax cables on both ports. On the receive port, add an SMA connector to which you have soldered two short lengths of wire as shown in this picture.</w:t>
-      </w:r>
-    </w:p>
-    <w:p>
-      <w:pPr>
-        <w:pStyle w:val="ListParagraph"/>
-        <w:rPr>
-          <w:b w:val="false"/>
-          <w:b w:val="false"/>
-          <w:bCs w:val="false"/>
-        </w:rPr>
-      </w:pPr>
-      <w:r>
-        <w:rPr>
-          <w:b w:val="false"/>
-          <w:bCs w:val="false"/>
-        </w:rPr>
-      </w:r>
-    </w:p>
-    <w:p>
-      <w:pPr>
-        <w:pStyle w:val="ListParagraph"/>
-        <w:rPr>
-          <w:b w:val="false"/>
-          <w:b w:val="false"/>
-          <w:bCs w:val="false"/>
-        </w:rPr>
-      </w:pPr>
-      <w:r>
-        <w:rPr>
-          <w:b w:val="false"/>
-          <w:bCs w:val="false"/>
-        </w:rPr>
-        <w:drawing>
-          <wp:anchor behindDoc="0" distT="0" distB="0" distL="0" distR="0" simplePos="0" locked="0" layoutInCell="0" allowOverlap="1" relativeHeight="9">
-            <wp:simplePos x="0" y="0"/>
-            <wp:positionH relativeFrom="column">
-              <wp:align>center</wp:align>
-            </wp:positionH>
-            <wp:positionV relativeFrom="paragraph">
-              <wp:posOffset>635</wp:posOffset>
-            </wp:positionV>
-            <wp:extent cx="5486400" cy="3966845"/>
-            <wp:effectExtent l="0" t="0" r="0" b="0"/>
-            <wp:wrapTopAndBottom/>
-            <wp:docPr id="7" name="Image1" descr=""/>
-            <wp:cNvGraphicFramePr>
-              <a:graphicFrameLocks xmlns:a="http://schemas.openxmlformats.org/drawingml/2006/main" noChangeAspect="1"/>
-            </wp:cNvGraphicFramePr>
-            <a:graphic xmlns:a="http://schemas.openxmlformats.org/drawingml/2006/main">
-              <a:graphicData uri="http://schemas.openxmlformats.org/drawingml/2006/picture">
-                <pic:pic xmlns:pic="http://schemas.openxmlformats.org/drawingml/2006/picture">
-                  <pic:nvPicPr>
-                    <pic:cNvPr id="7" name="Image1" descr=""/>
-                    <pic:cNvPicPr>
-                      <a:picLocks noChangeAspect="1" noChangeArrowheads="1"/>
-                    </pic:cNvPicPr>
-                  </pic:nvPicPr>
-                  <pic:blipFill>
-                    <a:blip r:embed="rId12"/>
-                    <a:stretch>
-                      <a:fillRect/>
-                    </a:stretch>
-                  </pic:blipFill>
-                  <pic:spPr bwMode="auto">
-                    <a:xfrm>
-                      <a:off x="0" y="0"/>
-                      <a:ext cx="5486400" cy="3966845"/>
-                    </a:xfrm>
-                    <a:prstGeom prst="rect">
-                      <a:avLst/>
-                    </a:prstGeom>
-                  </pic:spPr>
-                </pic:pic>
-              </a:graphicData>
-            </a:graphic>
-          </wp:anchor>
-        </w:drawing>
-      </w:r>
-    </w:p>
-    <w:p>
-      <w:pPr>
-        <w:pStyle w:val="ListParagraph"/>
-        <w:rPr/>
-      </w:pPr>
-      <w:r>
-        <w:rPr/>
-      </w:r>
-    </w:p>
-    <w:p>
-      <w:pPr>
-        <w:pStyle w:val="ListParagraph"/>
-        <w:rPr>
-          <w:b w:val="false"/>
-          <w:b w:val="false"/>
-          <w:bCs w:val="false"/>
-        </w:rPr>
-      </w:pPr>
-      <w:r>
-        <w:rPr>
-          <w:rFonts w:cs="Calibri" w:ascii="Calibri" w:hAnsi="Calibri"/>
-          <w:b w:val="false"/>
-          <w:bCs w:val="false"/>
-          <w:sz w:val="24"/>
-          <w:szCs w:val="24"/>
-        </w:rPr>
-        <w:t xml:space="preserve">Start by testing the “input”. Connect the transmit/receive coax cable to J2 and </w:t>
-      </w:r>
-      <w:r>
-        <w:rPr>
-          <w:rFonts w:cs="Calibri" w:ascii="Calibri" w:hAnsi="Calibri"/>
-          <w:b w:val="false"/>
-          <w:bCs w:val="false"/>
-          <w:sz w:val="24"/>
-          <w:szCs w:val="24"/>
-        </w:rPr>
-        <w:t>put the probes of the receive coax cable into the thru holes for L91 (first inductor in the 160m filter) as shown in the photo below.</w:t>
-      </w:r>
-    </w:p>
-    <w:p>
-      <w:pPr>
-        <w:pStyle w:val="ListParagraph"/>
-        <w:rPr/>
-      </w:pPr>
-      <w:r>
-        <w:rPr/>
-      </w:r>
-    </w:p>
-    <w:p>
-      <w:pPr>
-        <w:pStyle w:val="ListParagraph"/>
-        <w:rPr/>
-      </w:pPr>
-      <w:r>
-        <w:rPr/>
-        <w:drawing>
-          <wp:anchor behindDoc="0" distT="0" distB="0" distL="0" distR="0" simplePos="0" locked="0" layoutInCell="0" allowOverlap="1" relativeHeight="10">
-            <wp:simplePos x="0" y="0"/>
-            <wp:positionH relativeFrom="column">
-              <wp:align>center</wp:align>
-            </wp:positionH>
-            <wp:positionV relativeFrom="paragraph">
-              <wp:posOffset>635</wp:posOffset>
-            </wp:positionV>
-            <wp:extent cx="5486400" cy="2797175"/>
-            <wp:effectExtent l="0" t="0" r="0" b="0"/>
-            <wp:wrapTopAndBottom/>
-            <wp:docPr id="8" name="Image6" descr=""/>
-            <wp:cNvGraphicFramePr>
-              <a:graphicFrameLocks xmlns:a="http://schemas.openxmlformats.org/drawingml/2006/main" noChangeAspect="1"/>
-            </wp:cNvGraphicFramePr>
-            <a:graphic xmlns:a="http://schemas.openxmlformats.org/drawingml/2006/main">
-              <a:graphicData uri="http://schemas.openxmlformats.org/drawingml/2006/picture">
-                <pic:pic xmlns:pic="http://schemas.openxmlformats.org/drawingml/2006/picture">
-                  <pic:nvPicPr>
-                    <pic:cNvPr id="8" name="Image6" descr=""/>
-                    <pic:cNvPicPr>
-                      <a:picLocks noChangeAspect="1" noChangeArrowheads="1"/>
-                    </pic:cNvPicPr>
-                  </pic:nvPicPr>
-                  <pic:blipFill>
-                    <a:blip r:embed="rId13"/>
-                    <a:stretch>
-                      <a:fillRect/>
-                    </a:stretch>
-                  </pic:blipFill>
-                  <pic:spPr bwMode="auto">
-                    <a:xfrm>
-                      <a:off x="0" y="0"/>
-                      <a:ext cx="5486400" cy="2797175"/>
-                    </a:xfrm>
-                    <a:prstGeom prst="rect">
-                      <a:avLst/>
-                    </a:prstGeom>
-                  </pic:spPr>
-                </pic:pic>
-              </a:graphicData>
-            </a:graphic>
-          </wp:anchor>
-        </w:drawing>
-      </w:r>
-    </w:p>
-    <w:p>
-      <w:pPr>
-        <w:pStyle w:val="ListParagraph"/>
-        <w:rPr/>
-      </w:pPr>
-      <w:r>
-        <w:rPr/>
-      </w:r>
-    </w:p>
-    <w:p>
-      <w:pPr>
-        <w:pStyle w:val="ListParagraph"/>
-        <w:rPr>
-          <w:b w:val="false"/>
-          <w:b w:val="false"/>
-          <w:bCs w:val="false"/>
-        </w:rPr>
-      </w:pPr>
-      <w:r>
-        <w:rPr>
-          <w:b w:val="false"/>
-          <w:bCs w:val="false"/>
-        </w:rPr>
-        <w:t>In the serial monitor window of the testing routine, send the command “160” to the BPF to select the 160m filter. You should see the measured response on the VNA change from the first picture below to the second picture.</w:t>
-      </w:r>
-    </w:p>
-    <w:p>
-      <w:pPr>
-        <w:pStyle w:val="ListParagraph"/>
-        <w:rPr>
-          <w:b w:val="false"/>
-          <w:b w:val="false"/>
-          <w:bCs w:val="false"/>
-        </w:rPr>
-      </w:pPr>
-      <w:r>
-        <w:rPr>
-          <w:b w:val="false"/>
-          <w:bCs w:val="false"/>
-        </w:rPr>
-      </w:r>
-    </w:p>
-    <w:p>
-      <w:pPr>
-        <w:pStyle w:val="ListParagraph"/>
-        <w:jc w:val="center"/>
-        <w:rPr>
-          <w:b w:val="false"/>
-          <w:b w:val="false"/>
-          <w:bCs w:val="false"/>
-          <w:i/>
-          <w:i/>
-          <w:iCs/>
-        </w:rPr>
-      </w:pPr>
-      <w:r>
-        <w:drawing>
-          <wp:anchor behindDoc="0" distT="0" distB="0" distL="0" distR="0" simplePos="0" locked="0" layoutInCell="0" allowOverlap="1" relativeHeight="11">
-            <wp:simplePos x="0" y="0"/>
-            <wp:positionH relativeFrom="column">
-              <wp:posOffset>1123950</wp:posOffset>
-            </wp:positionH>
-            <wp:positionV relativeFrom="paragraph">
-              <wp:posOffset>635</wp:posOffset>
-            </wp:positionV>
-            <wp:extent cx="4105275" cy="3034030"/>
-            <wp:effectExtent l="0" t="0" r="0" b="0"/>
-            <wp:wrapTopAndBottom/>
-            <wp:docPr id="9" name="Image8" descr=""/>
-            <wp:cNvGraphicFramePr>
-              <a:graphicFrameLocks xmlns:a="http://schemas.openxmlformats.org/drawingml/2006/main" noChangeAspect="1"/>
-            </wp:cNvGraphicFramePr>
-            <a:graphic xmlns:a="http://schemas.openxmlformats.org/drawingml/2006/main">
-              <a:graphicData uri="http://schemas.openxmlformats.org/drawingml/2006/picture">
-                <pic:pic xmlns:pic="http://schemas.openxmlformats.org/drawingml/2006/picture">
-                  <pic:nvPicPr>
-                    <pic:cNvPr id="9" name="Image8" descr=""/>
-                    <pic:cNvPicPr>
-                      <a:picLocks noChangeAspect="1" noChangeArrowheads="1"/>
-                    </pic:cNvPicPr>
-                  </pic:nvPicPr>
-                  <pic:blipFill>
-                    <a:blip r:embed="rId14"/>
-                    <a:stretch>
-                      <a:fillRect/>
-                    </a:stretch>
-                  </pic:blipFill>
-                  <pic:spPr bwMode="auto">
-                    <a:xfrm>
-                      <a:off x="0" y="0"/>
-                      <a:ext cx="4105275" cy="3034030"/>
-                    </a:xfrm>
-                    <a:prstGeom prst="rect">
-                      <a:avLst/>
-                    </a:prstGeom>
-                  </pic:spPr>
-                </pic:pic>
-              </a:graphicData>
-            </a:graphic>
-          </wp:anchor>
-        </w:drawing>
-      </w:r>
-      <w:r>
-        <w:rPr>
-          <w:b w:val="false"/>
-          <w:bCs w:val="false"/>
-          <w:i/>
-          <w:iCs/>
-        </w:rPr>
-        <w:t>Measured response before the 160m filter is selected</w:t>
-      </w:r>
-    </w:p>
-    <w:p>
-      <w:pPr>
-        <w:pStyle w:val="ListParagraph"/>
-        <w:rPr/>
-      </w:pPr>
-      <w:r>
-        <w:rPr/>
-      </w:r>
-    </w:p>
-    <w:p>
-      <w:pPr>
-        <w:pStyle w:val="ListParagraph"/>
-        <w:jc w:val="center"/>
-        <w:rPr>
-          <w:b w:val="false"/>
-          <w:b w:val="false"/>
-          <w:bCs w:val="false"/>
-          <w:i/>
-          <w:i/>
-          <w:iCs/>
-        </w:rPr>
-      </w:pPr>
-      <w:r>
-        <w:drawing>
-          <wp:anchor behindDoc="0" distT="0" distB="0" distL="0" distR="0" simplePos="0" locked="0" layoutInCell="0" allowOverlap="1" relativeHeight="12">
-            <wp:simplePos x="0" y="0"/>
-            <wp:positionH relativeFrom="column">
-              <wp:align>center</wp:align>
-            </wp:positionH>
-            <wp:positionV relativeFrom="paragraph">
-              <wp:posOffset>635</wp:posOffset>
-            </wp:positionV>
-            <wp:extent cx="4905375" cy="3676650"/>
-            <wp:effectExtent l="0" t="0" r="0" b="0"/>
-            <wp:wrapSquare wrapText="largest"/>
-            <wp:docPr id="10" name="Image7" descr=""/>
-            <wp:cNvGraphicFramePr>
-              <a:graphicFrameLocks xmlns:a="http://schemas.openxmlformats.org/drawingml/2006/main" noChangeAspect="1"/>
-            </wp:cNvGraphicFramePr>
-            <a:graphic xmlns:a="http://schemas.openxmlformats.org/drawingml/2006/main">
-              <a:graphicData uri="http://schemas.openxmlformats.org/drawingml/2006/picture">
-                <pic:pic xmlns:pic="http://schemas.openxmlformats.org/drawingml/2006/picture">
-                  <pic:nvPicPr>
-                    <pic:cNvPr id="10" name="Image7" descr=""/>
-                    <pic:cNvPicPr>
-                      <a:picLocks noChangeAspect="1" noChangeArrowheads="1"/>
-                    </pic:cNvPicPr>
-                  </pic:nvPicPr>
-                  <pic:blipFill>
-                    <a:blip r:embed="rId15"/>
-                    <a:stretch>
-                      <a:fillRect/>
-                    </a:stretch>
-                  </pic:blipFill>
-                  <pic:spPr bwMode="auto">
-                    <a:xfrm>
-                      <a:off x="0" y="0"/>
-                      <a:ext cx="4905375" cy="3676650"/>
-                    </a:xfrm>
-                    <a:prstGeom prst="rect">
-                      <a:avLst/>
-                    </a:prstGeom>
-                  </pic:spPr>
-                </pic:pic>
-              </a:graphicData>
-            </a:graphic>
-          </wp:anchor>
-        </w:drawing>
-      </w:r>
-      <w:r>
-        <w:rPr>
-          <w:rFonts w:cs="Calibri" w:ascii="Calibri" w:hAnsi="Calibri"/>
-          <w:b w:val="false"/>
-          <w:bCs w:val="false"/>
-          <w:i/>
-          <w:iCs/>
-          <w:sz w:val="24"/>
-          <w:szCs w:val="24"/>
-        </w:rPr>
-        <w:t>Measured response after the 160m filter is selected</w:t>
-      </w:r>
-    </w:p>
-    <w:p>
-      <w:pPr>
-        <w:pStyle w:val="ListParagraph"/>
-        <w:rPr/>
-      </w:pPr>
-      <w:r>
-        <w:rPr/>
-      </w:r>
-    </w:p>
-    <w:p>
-      <w:pPr>
-        <w:pStyle w:val="ListParagraph"/>
-        <w:rPr>
-          <w:b w:val="false"/>
-          <w:b w:val="false"/>
-          <w:bCs w:val="false"/>
-        </w:rPr>
-      </w:pPr>
-      <w:r>
-        <w:rPr>
-          <w:rFonts w:cs="Calibri" w:ascii="Calibri" w:hAnsi="Calibri"/>
-          <w:b w:val="false"/>
-          <w:bCs w:val="false"/>
-          <w:sz w:val="24"/>
-          <w:szCs w:val="24"/>
-        </w:rPr>
-        <w:t xml:space="preserve">Repeat this measurement for all the other filter bands. </w:t>
-      </w:r>
-      <w:r>
-        <w:rPr>
-          <w:rFonts w:cs="Calibri" w:ascii="Calibri" w:hAnsi="Calibri"/>
-          <w:b w:val="false"/>
-          <w:bCs w:val="false"/>
-          <w:sz w:val="24"/>
-          <w:szCs w:val="24"/>
-        </w:rPr>
-        <w:t>If the amplitudes of S21 and S11 are not roughly -0.6 dB and -25 dB respectively, then you have a solder bridge or other soldering issue on that RF switch or inverter chip.</w:t>
-      </w:r>
-    </w:p>
-    <w:p>
-      <w:pPr>
-        <w:pStyle w:val="ListParagraph"/>
-        <w:rPr>
-          <w:rFonts w:ascii="Calibri" w:hAnsi="Calibri" w:cs="Calibri"/>
-          <w:sz w:val="24"/>
-          <w:szCs w:val="24"/>
-        </w:rPr>
-      </w:pPr>
-      <w:r>
-        <w:rPr>
-          <w:b w:val="false"/>
-          <w:bCs w:val="false"/>
-        </w:rPr>
-      </w:r>
-    </w:p>
-    <w:p>
-      <w:pPr>
-        <w:pStyle w:val="ListParagraph"/>
-        <w:rPr>
-          <w:b w:val="false"/>
-          <w:b w:val="false"/>
-          <w:bCs w:val="false"/>
-        </w:rPr>
-      </w:pPr>
-      <w:r>
-        <w:rPr>
-          <w:rFonts w:cs="Calibri" w:ascii="Calibri" w:hAnsi="Calibri"/>
-          <w:b w:val="false"/>
-          <w:bCs w:val="false"/>
-          <w:sz w:val="24"/>
-          <w:szCs w:val="24"/>
-        </w:rPr>
-        <w:t xml:space="preserve">Then, switch the transmit/receive coax to the J1 connector and repeat this measurement method on the other side of the board. </w:t>
-      </w:r>
-    </w:p>
-    <w:p>
-      <w:pPr>
-        <w:pStyle w:val="ListParagraph"/>
-        <w:rPr>
-          <w:rFonts w:ascii="Calibri" w:hAnsi="Calibri" w:cs="Calibri"/>
-          <w:sz w:val="24"/>
-          <w:szCs w:val="24"/>
-        </w:rPr>
-      </w:pPr>
-      <w:r>
-        <w:rPr>
-          <w:b w:val="false"/>
-          <w:bCs w:val="false"/>
-        </w:rPr>
-      </w:r>
-    </w:p>
-    <w:p>
-      <w:pPr>
-        <w:pStyle w:val="ListParagraph"/>
-        <w:rPr>
-          <w:b w:val="false"/>
-          <w:b w:val="false"/>
-          <w:bCs w:val="false"/>
-        </w:rPr>
-      </w:pPr>
-      <w:r>
-        <w:rPr>
-          <w:rFonts w:cs="Calibri" w:ascii="Calibri" w:hAnsi="Calibri"/>
-          <w:b w:val="false"/>
-          <w:bCs w:val="false"/>
-          <w:sz w:val="24"/>
-          <w:szCs w:val="24"/>
-        </w:rPr>
-        <w:t>Finally, connect one coax connector to J1 and the other to J2 and confirm that the BYPASS mode works correctly – you should get S21 between J1 and J2 of roughly -0.8 dB in BYPASS mode. Once this is complete, proceed with the inductor assembly.</w:t>
-      </w:r>
-    </w:p>
-    <w:p>
-      <w:pPr>
-        <w:pStyle w:val="ListParagraph"/>
-        <w:rPr/>
-      </w:pPr>
-      <w:r>
-        <w:rPr/>
-      </w:r>
-    </w:p>
-    <w:p>
-      <w:pPr>
-        <w:pStyle w:val="ListParagraph"/>
-        <w:numPr>
-          <w:ilvl w:val="0"/>
-          <w:numId w:val="2"/>
-        </w:numPr>
-        <w:rPr/>
-      </w:pPr>
-      <w:r>
-        <w:rPr>
-          <w:rFonts w:cs="Calibri" w:ascii="Calibri" w:hAnsi="Calibri"/>
-          <w:b/>
-          <w:bCs/>
-          <w:sz w:val="24"/>
-          <w:szCs w:val="24"/>
+          <w:u w:val="single"/>
         </w:rPr>
         <w:t>The Inductors (top).</w:t>
       </w:r>
@@ -2756,7 +3139,9 @@
           <w:ilvl w:val="0"/>
           <w:numId w:val="2"/>
         </w:numPr>
-        <w:rPr/>
+        <w:rPr>
+          <w:u w:val="single"/>
+        </w:rPr>
       </w:pPr>
       <w:r>
         <w:rPr>
@@ -2765,6 +3150,7 @@
           <w:bCs/>
           <w:sz w:val="24"/>
           <w:szCs w:val="24"/>
+          <w:u w:val="single"/>
         </w:rPr>
         <w:t>Inspect and Clean.</w:t>
       </w:r>
@@ -3602,6 +3988,7 @@
     <w:qFormat/>
     <w:pPr>
       <w:widowControl/>
+      <w:suppressAutoHyphens w:val="true"/>
       <w:bidi w:val="0"/>
       <w:spacing w:lineRule="auto" w:line="259" w:before="0" w:after="160"/>
       <w:jc w:val="left"/>

</xml_diff>